<commit_message>
still on going, will continue on designing the parameter matrix
</commit_message>
<xml_diff>
--- a/KPworkflow.docx
+++ b/KPworkflow.docx
@@ -11,7 +11,7 @@
         <mc:AlternateContent>
           <mc:Choice Requires="wps">
             <w:drawing>
-              <wp:anchor distT="0" distB="0" distL="114300" distR="114300" simplePos="0" relativeHeight="251665408" behindDoc="0" locked="0" layoutInCell="1" allowOverlap="1" wp14:anchorId="17E31707" wp14:editId="0D18037E">
+              <wp:anchor distT="0" distB="0" distL="114300" distR="114300" simplePos="0" relativeHeight="251665408" behindDoc="0" locked="0" layoutInCell="1" allowOverlap="1" wp14:anchorId="17E31707" wp14:editId="59C76F9E">
                 <wp:simplePos x="0" y="0"/>
                 <wp:positionH relativeFrom="column">
                   <wp:posOffset>731520</wp:posOffset>
@@ -19,19 +19,21 @@
                 <wp:positionV relativeFrom="paragraph">
                   <wp:posOffset>0</wp:posOffset>
                 </wp:positionV>
-                <wp:extent cx="4623435" cy="1831340"/>
-                <wp:effectExtent l="0" t="0" r="24765" b="22860"/>
+                <wp:extent cx="4623435" cy="2174240"/>
+                <wp:effectExtent l="0" t="0" r="24765" b="35560"/>
                 <wp:wrapThrough wrapText="bothSides">
                   <wp:wrapPolygon edited="0">
-                    <wp:start x="593" y="0"/>
-                    <wp:lineTo x="0" y="1498"/>
-                    <wp:lineTo x="0" y="20072"/>
-                    <wp:lineTo x="593" y="21570"/>
-                    <wp:lineTo x="21004" y="21570"/>
-                    <wp:lineTo x="21597" y="20072"/>
-                    <wp:lineTo x="21597" y="1498"/>
-                    <wp:lineTo x="21004" y="0"/>
-                    <wp:lineTo x="593" y="0"/>
+                    <wp:start x="831" y="0"/>
+                    <wp:lineTo x="0" y="1262"/>
+                    <wp:lineTo x="0" y="20439"/>
+                    <wp:lineTo x="712" y="21701"/>
+                    <wp:lineTo x="831" y="21701"/>
+                    <wp:lineTo x="20766" y="21701"/>
+                    <wp:lineTo x="20885" y="21701"/>
+                    <wp:lineTo x="21597" y="20439"/>
+                    <wp:lineTo x="21597" y="1262"/>
+                    <wp:lineTo x="20766" y="0"/>
+                    <wp:lineTo x="831" y="0"/>
                   </wp:wrapPolygon>
                 </wp:wrapThrough>
                 <wp:docPr id="4" name="Rounded Rectangle 4"/>
@@ -43,7 +45,7 @@
                       <wps:spPr>
                         <a:xfrm>
                           <a:off x="0" y="0"/>
-                          <a:ext cx="4623435" cy="1831340"/>
+                          <a:ext cx="4623435" cy="2174240"/>
                         </a:xfrm>
                         <a:prstGeom prst="roundRect">
                           <a:avLst/>
@@ -152,6 +154,18 @@
                               </w:numPr>
                             </w:pPr>
                             <w:r>
+                              <w:t>Model</w:t>
+                            </w:r>
+                          </w:p>
+                          <w:p>
+                            <w:pPr>
+                              <w:pStyle w:val="ListParagraph"/>
+                              <w:numPr>
+                                <w:ilvl w:val="0"/>
+                                <w:numId w:val="3"/>
+                              </w:numPr>
+                            </w:pPr>
+                            <w:r>
                               <w:t>Assumptions of the model</w:t>
                             </w:r>
                           </w:p>
@@ -182,7 +196,7 @@
           </mc:Choice>
           <mc:Fallback>
             <w:pict>
-              <v:roundrect w14:anchorId="17E31707" id="Rounded Rectangle 4" o:spid="_x0000_s1026" style="position:absolute;margin-left:57.6pt;margin-top:0;width:364.05pt;height:144.2pt;z-index:251665408;visibility:visible;mso-wrap-style:square;mso-width-percent:0;mso-height-percent:0;mso-wrap-distance-left:9pt;mso-wrap-distance-top:0;mso-wrap-distance-right:9pt;mso-wrap-distance-bottom:0;mso-position-horizontal:absolute;mso-position-horizontal-relative:text;mso-position-vertical:absolute;mso-position-vertical-relative:text;mso-width-percent:0;mso-height-percent:0;mso-width-relative:margin;mso-height-relative:margin;v-text-anchor:middle" arcsize="10923f" o:gfxdata="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" fillcolor="#4472c4 [3204]" strokecolor="#1f3763 [1604]" strokeweight="1pt">
+              <v:roundrect w14:anchorId="17E31707" id="Rounded Rectangle 4" o:spid="_x0000_s1026" style="position:absolute;margin-left:57.6pt;margin-top:0;width:364.05pt;height:171.2pt;z-index:251665408;visibility:visible;mso-wrap-style:square;mso-width-percent:0;mso-height-percent:0;mso-wrap-distance-left:9pt;mso-wrap-distance-top:0;mso-wrap-distance-right:9pt;mso-wrap-distance-bottom:0;mso-position-horizontal:absolute;mso-position-horizontal-relative:text;mso-position-vertical:absolute;mso-position-vertical-relative:text;mso-width-percent:0;mso-height-percent:0;mso-width-relative:margin;mso-height-relative:margin;v-text-anchor:middle" arcsize="10923f" o:gfxdata="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" fillcolor="#4472c4 [3204]" strokecolor="#1f3763 [1604]" strokeweight="1pt">
                 <v:stroke joinstyle="miter"/>
                 <v:textbox>
                   <w:txbxContent>
@@ -271,6 +285,18 @@
                         </w:numPr>
                       </w:pPr>
                       <w:r>
+                        <w:t>Model</w:t>
+                      </w:r>
+                    </w:p>
+                    <w:p>
+                      <w:pPr>
+                        <w:pStyle w:val="ListParagraph"/>
+                        <w:numPr>
+                          <w:ilvl w:val="0"/>
+                          <w:numId w:val="3"/>
+                        </w:numPr>
+                      </w:pPr>
+                      <w:r>
                         <w:t>Assumptions of the model</w:t>
                       </w:r>
                     </w:p>
@@ -297,6 +323,8 @@
     <w:p/>
     <w:p/>
     <w:p/>
+    <w:p/>
+    <w:p/>
     <w:p>
       <w:r>
         <w:rPr>
@@ -306,13 +334,13 @@
         <mc:AlternateContent>
           <mc:Choice Requires="wps">
             <w:drawing>
-              <wp:anchor distT="0" distB="0" distL="114300" distR="114300" simplePos="0" relativeHeight="251670528" behindDoc="0" locked="0" layoutInCell="1" allowOverlap="1" wp14:anchorId="35FBA4C3" wp14:editId="06844C4A">
+              <wp:anchor distT="0" distB="0" distL="114300" distR="114300" simplePos="0" relativeHeight="251670528" behindDoc="0" locked="0" layoutInCell="1" allowOverlap="1" wp14:anchorId="35FBA4C3" wp14:editId="6BEF480C">
                 <wp:simplePos x="0" y="0"/>
                 <wp:positionH relativeFrom="column">
-                  <wp:posOffset>2785110</wp:posOffset>
+                  <wp:posOffset>2785745</wp:posOffset>
                 </wp:positionH>
                 <wp:positionV relativeFrom="paragraph">
-                  <wp:posOffset>85090</wp:posOffset>
+                  <wp:posOffset>60960</wp:posOffset>
                 </wp:positionV>
                 <wp:extent cx="457200" cy="342900"/>
                 <wp:effectExtent l="25400" t="0" r="25400" b="63500"/>
@@ -374,7 +402,7 @@
           </mc:Choice>
           <mc:Fallback>
             <w:pict>
-              <v:shapetype w14:anchorId="26235F0D" id="_x0000_t67" coordsize="21600,21600" o:spt="67" adj="16200,5400" path="m0@0l@1@0@1,0@2,0@2@0,21600@0,10800,21600xe">
+              <v:shapetype w14:anchorId="257B3D9C" id="_x0000_t67" coordsize="21600,21600" o:spt="67" adj="16200,5400" path="m0@0l@1@0@1,0@2,0@2@0,21600@0,10800,21600xe">
                 <v:stroke joinstyle="miter"/>
                 <v:formulas>
                   <v:f eqn="val #0"/>
@@ -390,7 +418,7 @@
                   <v:h position="#1,#0" xrange="0,10800" yrange="0,21600"/>
                 </v:handles>
               </v:shapetype>
-              <v:shape id="Down Arrow 7" o:spid="_x0000_s1026" type="#_x0000_t67" style="position:absolute;margin-left:219.3pt;margin-top:6.7pt;width:36pt;height:27pt;z-index:251670528;visibility:visible;mso-wrap-style:square;mso-wrap-distance-left:9pt;mso-wrap-distance-top:0;mso-wrap-distance-right:9pt;mso-wrap-distance-bottom:0;mso-position-horizontal:absolute;mso-position-horizontal-relative:text;mso-position-vertical:absolute;mso-position-vertical-relative:text;v-text-anchor:middle" o:gfxdata="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" adj="10800" fillcolor="#4472c4 [3204]" strokecolor="#1f3763 [1604]" strokeweight="1pt">
+              <v:shape id="Down Arrow 7" o:spid="_x0000_s1026" type="#_x0000_t67" style="position:absolute;margin-left:219.35pt;margin-top:4.8pt;width:36pt;height:27pt;z-index:251670528;visibility:visible;mso-wrap-style:square;mso-wrap-distance-left:9pt;mso-wrap-distance-top:0;mso-wrap-distance-right:9pt;mso-wrap-distance-bottom:0;mso-position-horizontal:absolute;mso-position-horizontal-relative:text;mso-position-vertical:absolute;mso-position-vertical-relative:text;v-text-anchor:middle" o:gfxdata="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" adj="10800" fillcolor="#4472c4 [3204]" strokecolor="#1f3763 [1604]" strokeweight="1pt">
                 <w10:wrap type="through"/>
               </v:shape>
             </w:pict>
@@ -398,7 +426,6 @@
         </mc:AlternateContent>
       </w:r>
     </w:p>
-    <w:p/>
     <w:p/>
     <w:p>
       <w:r>
@@ -409,13 +436,13 @@
         <mc:AlternateContent>
           <mc:Choice Requires="wps">
             <w:drawing>
-              <wp:anchor distT="0" distB="0" distL="114300" distR="114300" simplePos="0" relativeHeight="251669504" behindDoc="0" locked="0" layoutInCell="1" allowOverlap="1" wp14:anchorId="4AF20542" wp14:editId="2066D6F0">
+              <wp:anchor distT="0" distB="0" distL="114300" distR="114300" simplePos="0" relativeHeight="251669504" behindDoc="0" locked="0" layoutInCell="1" allowOverlap="1" wp14:anchorId="4AF20542" wp14:editId="04EAD3D7">
                 <wp:simplePos x="0" y="0"/>
                 <wp:positionH relativeFrom="column">
-                  <wp:posOffset>511175</wp:posOffset>
+                  <wp:posOffset>511810</wp:posOffset>
                 </wp:positionH>
                 <wp:positionV relativeFrom="paragraph">
-                  <wp:posOffset>12700</wp:posOffset>
+                  <wp:posOffset>144145</wp:posOffset>
                 </wp:positionV>
                 <wp:extent cx="4908550" cy="1572260"/>
                 <wp:effectExtent l="0" t="0" r="19050" b="27940"/>
@@ -558,7 +585,7 @@
           </mc:Choice>
           <mc:Fallback>
             <w:pict>
-              <v:roundrect w14:anchorId="4AF20542" id="Rounded Rectangle 5" o:spid="_x0000_s1027" style="position:absolute;margin-left:40.25pt;margin-top:1pt;width:386.5pt;height:123.8pt;z-index:251669504;visibility:visible;mso-wrap-style:square;mso-width-percent:0;mso-height-percent:0;mso-wrap-distance-left:9pt;mso-wrap-distance-top:0;mso-wrap-distance-right:9pt;mso-wrap-distance-bottom:0;mso-position-horizontal:absolute;mso-position-horizontal-relative:text;mso-position-vertical:absolute;mso-position-vertical-relative:text;mso-width-percent:0;mso-height-percent:0;mso-width-relative:margin;mso-height-relative:margin;v-text-anchor:middle" arcsize="10923f" o:gfxdata="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" fillcolor="#4472c4 [3204]" strokecolor="#1f3763 [1604]" strokeweight="1pt">
+              <v:roundrect w14:anchorId="4AF20542" id="Rounded Rectangle 5" o:spid="_x0000_s1027" style="position:absolute;margin-left:40.3pt;margin-top:11.35pt;width:386.5pt;height:123.8pt;z-index:251669504;visibility:visible;mso-wrap-style:square;mso-width-percent:0;mso-height-percent:0;mso-wrap-distance-left:9pt;mso-wrap-distance-top:0;mso-wrap-distance-right:9pt;mso-wrap-distance-bottom:0;mso-position-horizontal:absolute;mso-position-horizontal-relative:text;mso-position-vertical:absolute;mso-position-vertical-relative:text;mso-width-percent:0;mso-height-percent:0;mso-width-relative:margin;mso-height-relative:margin;v-text-anchor:middle" arcsize="10923f" o:gfxdata="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" fillcolor="#4472c4 [3204]" strokecolor="#1f3763 [1604]" strokeweight="1pt">
                 <v:stroke joinstyle="miter"/>
                 <v:textbox>
                   <w:txbxContent>
@@ -659,13 +686,13 @@
         <mc:AlternateContent>
           <mc:Choice Requires="wps">
             <w:drawing>
-              <wp:anchor distT="0" distB="0" distL="114300" distR="114300" simplePos="0" relativeHeight="251674624" behindDoc="0" locked="0" layoutInCell="1" allowOverlap="1" wp14:anchorId="09D6837A" wp14:editId="36040A3A">
+              <wp:anchor distT="0" distB="0" distL="114300" distR="114300" simplePos="0" relativeHeight="251674624" behindDoc="0" locked="0" layoutInCell="1" allowOverlap="1" wp14:anchorId="09D6837A" wp14:editId="6670419B">
                 <wp:simplePos x="0" y="0"/>
                 <wp:positionH relativeFrom="column">
-                  <wp:posOffset>2784475</wp:posOffset>
+                  <wp:posOffset>2785110</wp:posOffset>
                 </wp:positionH>
                 <wp:positionV relativeFrom="paragraph">
-                  <wp:posOffset>20955</wp:posOffset>
+                  <wp:posOffset>180340</wp:posOffset>
                 </wp:positionV>
                 <wp:extent cx="457200" cy="342900"/>
                 <wp:effectExtent l="25400" t="0" r="25400" b="63500"/>
@@ -727,7 +754,7 @@
           </mc:Choice>
           <mc:Fallback>
             <w:pict>
-              <v:shape w14:anchorId="2F466C4A" id="Down Arrow 9" o:spid="_x0000_s1026" type="#_x0000_t67" style="position:absolute;margin-left:219.25pt;margin-top:1.65pt;width:36pt;height:27pt;z-index:251674624;visibility:visible;mso-wrap-style:square;mso-wrap-distance-left:9pt;mso-wrap-distance-top:0;mso-wrap-distance-right:9pt;mso-wrap-distance-bottom:0;mso-position-horizontal:absolute;mso-position-horizontal-relative:text;mso-position-vertical:absolute;mso-position-vertical-relative:text;v-text-anchor:middle" o:gfxdata="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" adj="10800" fillcolor="#4472c4 [3204]" strokecolor="#1f3763 [1604]" strokeweight="1pt">
+              <v:shape w14:anchorId="36F86015" id="Down Arrow 9" o:spid="_x0000_s1026" type="#_x0000_t67" style="position:absolute;margin-left:219.3pt;margin-top:14.2pt;width:36pt;height:27pt;z-index:251674624;visibility:visible;mso-wrap-style:square;mso-wrap-distance-left:9pt;mso-wrap-distance-top:0;mso-wrap-distance-right:9pt;mso-wrap-distance-bottom:0;mso-position-horizontal:absolute;mso-position-horizontal-relative:text;mso-position-vertical:absolute;mso-position-vertical-relative:text;v-text-anchor:middle" o:gfxdata="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" adj="10800" fillcolor="#4472c4 [3204]" strokecolor="#1f3763 [1604]" strokeweight="1pt">
                 <w10:wrap type="through"/>
               </v:shape>
             </w:pict>
@@ -735,6 +762,7 @@
         </mc:AlternateContent>
       </w:r>
     </w:p>
+    <w:p/>
     <w:p/>
     <w:p>
       <w:r>
@@ -745,13 +773,13 @@
         <mc:AlternateContent>
           <mc:Choice Requires="wps">
             <w:drawing>
-              <wp:anchor distT="0" distB="0" distL="114300" distR="114300" simplePos="0" relativeHeight="251672576" behindDoc="0" locked="0" layoutInCell="1" allowOverlap="1" wp14:anchorId="1FF0510B" wp14:editId="0DD65FA0">
+              <wp:anchor distT="0" distB="0" distL="114300" distR="114300" simplePos="0" relativeHeight="251672576" behindDoc="0" locked="0" layoutInCell="1" allowOverlap="1" wp14:anchorId="1FF0510B" wp14:editId="5A723FC3">
                 <wp:simplePos x="0" y="0"/>
                 <wp:positionH relativeFrom="column">
-                  <wp:posOffset>625475</wp:posOffset>
+                  <wp:posOffset>618490</wp:posOffset>
                 </wp:positionH>
                 <wp:positionV relativeFrom="paragraph">
-                  <wp:posOffset>110490</wp:posOffset>
+                  <wp:posOffset>83820</wp:posOffset>
                 </wp:positionV>
                 <wp:extent cx="4908550" cy="1572260"/>
                 <wp:effectExtent l="0" t="0" r="19050" b="27940"/>
@@ -860,7 +888,7 @@
           </mc:Choice>
           <mc:Fallback>
             <w:pict>
-              <v:roundrect w14:anchorId="1FF0510B" id="Rounded Rectangle 8" o:spid="_x0000_s1028" style="position:absolute;margin-left:49.25pt;margin-top:8.7pt;width:386.5pt;height:123.8pt;z-index:251672576;visibility:visible;mso-wrap-style:square;mso-width-percent:0;mso-height-percent:0;mso-wrap-distance-left:9pt;mso-wrap-distance-top:0;mso-wrap-distance-right:9pt;mso-wrap-distance-bottom:0;mso-position-horizontal:absolute;mso-position-horizontal-relative:text;mso-position-vertical:absolute;mso-position-vertical-relative:text;mso-width-percent:0;mso-height-percent:0;mso-width-relative:margin;mso-height-relative:margin;v-text-anchor:middle" arcsize="10923f" o:gfxdata="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" fillcolor="#4472c4 [3204]" strokecolor="#1f3763 [1604]" strokeweight="1pt">
+              <v:roundrect w14:anchorId="1FF0510B" id="Rounded Rectangle 8" o:spid="_x0000_s1028" style="position:absolute;margin-left:48.7pt;margin-top:6.6pt;width:386.5pt;height:123.8pt;z-index:251672576;visibility:visible;mso-wrap-style:square;mso-width-percent:0;mso-height-percent:0;mso-wrap-distance-left:9pt;mso-wrap-distance-top:0;mso-wrap-distance-right:9pt;mso-wrap-distance-bottom:0;mso-position-horizontal:absolute;mso-position-horizontal-relative:text;mso-position-vertical:absolute;mso-position-vertical-relative:text;mso-width-percent:0;mso-height-percent:0;mso-width-relative:margin;mso-height-relative:margin;v-text-anchor:middle" arcsize="10923f" o:gfxdata="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" fillcolor="#4472c4 [3204]" strokecolor="#1f3763 [1604]" strokeweight="1pt">
                 <v:stroke joinstyle="miter"/>
                 <v:textbox>
                   <w:txbxContent>
@@ -927,8 +955,6 @@
     <w:p/>
     <w:p/>
     <w:p/>
-    <w:p/>
-    <w:p/>
     <w:p>
       <w:pPr>
         <w:rPr>
@@ -2882,7 +2908,10 @@
       </w:pPr>
       <w:proofErr w:type="gramStart"/>
       <w:r>
-        <w:t>Seed :</w:t>
+        <w:t xml:space="preserve">Seed </w:t>
+      </w:r>
+      <w:r>
+        <w:t>:</w:t>
       </w:r>
       <w:proofErr w:type="gramEnd"/>
       <w:r>
@@ -2894,7 +2923,10 @@
       </w:r>
       <w:proofErr w:type="spellEnd"/>
       <w:r>
-        <w:t>), Germination (</w:t>
+        <w:t>)</w:t>
+      </w:r>
+      <w:r>
+        <w:t>, germination rate (</w:t>
       </w:r>
       <w:proofErr w:type="spellStart"/>
       <w:r>
@@ -2902,10 +2934,23 @@
       </w:r>
       <w:proofErr w:type="spellEnd"/>
       <w:r>
-        <w:t>)</w:t>
-      </w:r>
-      <w:r>
-        <w:t>, Dormancy (Ds)</w:t>
+        <w:t>) **(</w:t>
+      </w:r>
+      <w:proofErr w:type="spellStart"/>
+      <w:r>
+        <w:t>Ms</w:t>
+      </w:r>
+      <w:proofErr w:type="spellEnd"/>
+      <w:r>
+        <w:t xml:space="preserve"> +</w:t>
+      </w:r>
+      <w:proofErr w:type="spellStart"/>
+      <w:r>
+        <w:t>Gs</w:t>
+      </w:r>
+      <w:proofErr w:type="spellEnd"/>
+      <w:r>
+        <w:t xml:space="preserve"> = 1)</w:t>
       </w:r>
     </w:p>
     <w:p>
@@ -2930,7 +2975,13 @@
       </w:r>
       <w:proofErr w:type="spellEnd"/>
       <w:r>
-        <w:t>), Growth rate (</w:t>
+        <w:t xml:space="preserve">), </w:t>
+      </w:r>
+      <w:r>
+        <w:t>transition</w:t>
+      </w:r>
+      <w:r>
+        <w:t xml:space="preserve"> rate (</w:t>
       </w:r>
       <w:proofErr w:type="spellStart"/>
       <w:r>
@@ -2939,6 +2990,9 @@
       <w:proofErr w:type="spellEnd"/>
       <w:r>
         <w:t>)</w:t>
+      </w:r>
+      <w:r>
+        <w:t xml:space="preserve"> **</w:t>
       </w:r>
     </w:p>
     <w:p>
@@ -2960,7 +3014,13 @@
       </w:r>
       <w:proofErr w:type="spellEnd"/>
       <w:r>
-        <w:t>), Growth rate (</w:t>
+        <w:t xml:space="preserve">), </w:t>
+      </w:r>
+      <w:r>
+        <w:t>transition</w:t>
+      </w:r>
+      <w:r>
+        <w:t xml:space="preserve"> rate (</w:t>
       </w:r>
       <w:proofErr w:type="spellStart"/>
       <w:r>
@@ -3019,7 +3079,7 @@
         <w:rPr>
           <w:u w:val="single"/>
         </w:rPr>
-        <w:t>Assumptions</w:t>
+        <w:t>Model</w:t>
       </w:r>
     </w:p>
     <w:p>
@@ -3027,13 +3087,155 @@
         <w:ind w:left="720"/>
       </w:pPr>
       <w:r>
-        <w:t xml:space="preserve">Seedlings </w:t>
-      </w:r>
-      <w:r>
-        <w:t xml:space="preserve">1 year old </w:t>
+        <w:tab/>
+        <w:t>Ns1 = Na</w:t>
+      </w:r>
+      <w:r>
+        <w:t>0*Ra</w:t>
+      </w:r>
+    </w:p>
+    <w:p>
+      <w:pPr>
+        <w:ind w:left="720"/>
+      </w:pPr>
+      <w:r>
+        <w:tab/>
+        <w:t xml:space="preserve">Nsl1 = </w:t>
+      </w:r>
+      <w:r>
+        <w:t>Nsl0</w:t>
+      </w:r>
+      <w:r>
+        <w:t xml:space="preserve"> - Nsl0*</w:t>
+      </w:r>
+      <w:proofErr w:type="spellStart"/>
+      <w:r>
+        <w:t>Msl</w:t>
+      </w:r>
+      <w:proofErr w:type="spellEnd"/>
+      <w:r>
+        <w:t xml:space="preserve"> </w:t>
+      </w:r>
+      <w:r>
+        <w:t>+</w:t>
+      </w:r>
+      <w:r>
+        <w:t xml:space="preserve"> </w:t>
+      </w:r>
+      <w:r>
+        <w:t>Ns</w:t>
+      </w:r>
+      <w:r>
+        <w:t>0*</w:t>
+      </w:r>
+      <w:proofErr w:type="spellStart"/>
+      <w:r>
+        <w:t>Gs</w:t>
+      </w:r>
+      <w:proofErr w:type="spellEnd"/>
+    </w:p>
+    <w:p>
+      <w:pPr>
+        <w:ind w:left="720"/>
+      </w:pPr>
+      <w:r>
+        <w:tab/>
+        <w:t>Nsa1 = Nsa0 – Nsa0*</w:t>
+      </w:r>
+      <w:proofErr w:type="spellStart"/>
+      <w:r>
+        <w:t>Msa</w:t>
+      </w:r>
+      <w:proofErr w:type="spellEnd"/>
+      <w:r>
+        <w:t xml:space="preserve"> – Nsa0</w:t>
+      </w:r>
+      <w:r>
+        <w:t>*</w:t>
+      </w:r>
+      <w:proofErr w:type="spellStart"/>
+      <w:r>
+        <w:t>Gsa</w:t>
+      </w:r>
+      <w:proofErr w:type="spellEnd"/>
+      <w:r>
+        <w:t xml:space="preserve"> + Nsl</w:t>
+      </w:r>
+      <w:r>
+        <w:t>0*</w:t>
+      </w:r>
+      <w:proofErr w:type="spellStart"/>
+      <w:r>
+        <w:t>Gs</w:t>
       </w:r>
       <w:bookmarkStart w:id="0" w:name="_GoBack"/>
       <w:bookmarkEnd w:id="0"/>
+      <w:proofErr w:type="spellEnd"/>
+    </w:p>
+    <w:p>
+      <w:pPr>
+        <w:ind w:left="720"/>
+      </w:pPr>
+      <w:r>
+        <w:tab/>
+        <w:t xml:space="preserve">Na1 = Na0 – Na0*Ma + </w:t>
+      </w:r>
+      <w:proofErr w:type="spellStart"/>
+      <w:r>
+        <w:t>Nsa</w:t>
+      </w:r>
+      <w:proofErr w:type="spellEnd"/>
+      <w:r>
+        <w:t>*</w:t>
+      </w:r>
+      <w:proofErr w:type="spellStart"/>
+      <w:r>
+        <w:t>Gsa</w:t>
+      </w:r>
+      <w:proofErr w:type="spellEnd"/>
+    </w:p>
+    <w:p>
+      <w:pPr>
+        <w:ind w:left="720"/>
+        <w:rPr>
+          <w:lang w:bidi="th-TH"/>
+        </w:rPr>
+      </w:pPr>
+    </w:p>
+    <w:p>
+      <w:pPr>
+        <w:ind w:left="720"/>
+        <w:rPr>
+          <w:u w:val="single"/>
+        </w:rPr>
+      </w:pPr>
+      <w:r>
+        <w:rPr>
+          <w:u w:val="single"/>
+        </w:rPr>
+        <w:t>Assumptions</w:t>
+      </w:r>
+    </w:p>
+    <w:p>
+      <w:pPr>
+        <w:ind w:left="720"/>
+      </w:pPr>
+      <w:r>
+        <w:t>All the individuals are identical.</w:t>
+      </w:r>
+    </w:p>
+    <w:p>
+      <w:pPr>
+        <w:ind w:left="720"/>
+      </w:pPr>
+      <w:r>
+        <w:t>There is no dormancy</w:t>
+      </w:r>
+    </w:p>
+    <w:p>
+      <w:pPr>
+        <w:ind w:left="720"/>
+      </w:pPr>
     </w:p>
     <w:sectPr>
       <w:pgSz w:w="12240" w:h="15840"/>

</xml_diff>

<commit_message>
Should be okay for now..
Will begin the R coding in text wrangler
</commit_message>
<xml_diff>
--- a/KPworkflow.docx
+++ b/KPworkflow.docx
@@ -11,13 +11,13 @@
         <mc:AlternateContent>
           <mc:Choice Requires="wps">
             <w:drawing>
-              <wp:anchor distT="0" distB="0" distL="114300" distR="114300" simplePos="0" relativeHeight="251665408" behindDoc="0" locked="0" layoutInCell="1" allowOverlap="1" wp14:anchorId="17E31707" wp14:editId="59C76F9E">
+              <wp:anchor distT="0" distB="0" distL="114300" distR="114300" simplePos="0" relativeHeight="251665408" behindDoc="0" locked="0" layoutInCell="1" allowOverlap="1" wp14:anchorId="17E31707" wp14:editId="09188D0F">
                 <wp:simplePos x="0" y="0"/>
                 <wp:positionH relativeFrom="column">
-                  <wp:posOffset>731520</wp:posOffset>
+                  <wp:posOffset>622935</wp:posOffset>
                 </wp:positionH>
                 <wp:positionV relativeFrom="paragraph">
-                  <wp:posOffset>0</wp:posOffset>
+                  <wp:posOffset>2540</wp:posOffset>
                 </wp:positionV>
                 <wp:extent cx="4623435" cy="2174240"/>
                 <wp:effectExtent l="0" t="0" r="24765" b="35560"/>
@@ -196,7 +196,7 @@
           </mc:Choice>
           <mc:Fallback>
             <w:pict>
-              <v:roundrect w14:anchorId="17E31707" id="Rounded Rectangle 4" o:spid="_x0000_s1026" style="position:absolute;margin-left:57.6pt;margin-top:0;width:364.05pt;height:171.2pt;z-index:251665408;visibility:visible;mso-wrap-style:square;mso-width-percent:0;mso-height-percent:0;mso-wrap-distance-left:9pt;mso-wrap-distance-top:0;mso-wrap-distance-right:9pt;mso-wrap-distance-bottom:0;mso-position-horizontal:absolute;mso-position-horizontal-relative:text;mso-position-vertical:absolute;mso-position-vertical-relative:text;mso-width-percent:0;mso-height-percent:0;mso-width-relative:margin;mso-height-relative:margin;v-text-anchor:middle" arcsize="10923f" o:gfxdata="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" fillcolor="#4472c4 [3204]" strokecolor="#1f3763 [1604]" strokeweight="1pt">
+              <v:roundrect w14:anchorId="17E31707" id="Rounded Rectangle 4" o:spid="_x0000_s1026" style="position:absolute;margin-left:49.05pt;margin-top:.2pt;width:364.05pt;height:171.2pt;z-index:251665408;visibility:visible;mso-wrap-style:square;mso-width-percent:0;mso-height-percent:0;mso-wrap-distance-left:9pt;mso-wrap-distance-top:0;mso-wrap-distance-right:9pt;mso-wrap-distance-bottom:0;mso-position-horizontal:absolute;mso-position-horizontal-relative:text;mso-position-vertical:absolute;mso-position-vertical-relative:text;mso-width-percent:0;mso-height-percent:0;mso-width-relative:margin;mso-height-relative:margin;v-text-anchor:middle" arcsize="10923f" o:gfxdata="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" fillcolor="#4472c4 [3204]" strokecolor="#1f3763 [1604]" strokeweight="1pt">
                 <v:stroke joinstyle="miter"/>
                 <v:textbox>
                   <w:txbxContent>
@@ -402,7 +402,7 @@
           </mc:Choice>
           <mc:Fallback>
             <w:pict>
-              <v:shapetype w14:anchorId="257B3D9C" id="_x0000_t67" coordsize="21600,21600" o:spt="67" adj="16200,5400" path="m0@0l@1@0@1,0@2,0@2@0,21600@0,10800,21600xe">
+              <v:shapetype w14:anchorId="366E2A86" id="_x0000_t67" coordsize="21600,21600" o:spt="67" adj="16200,5400" path="m0@0l@1@0@1,0@2,0@2@0,21600@0,10800,21600xe">
                 <v:stroke joinstyle="miter"/>
                 <v:formulas>
                   <v:f eqn="val #0"/>
@@ -754,7 +754,7 @@
           </mc:Choice>
           <mc:Fallback>
             <w:pict>
-              <v:shape w14:anchorId="36F86015" id="Down Arrow 9" o:spid="_x0000_s1026" type="#_x0000_t67" style="position:absolute;margin-left:219.3pt;margin-top:14.2pt;width:36pt;height:27pt;z-index:251674624;visibility:visible;mso-wrap-style:square;mso-wrap-distance-left:9pt;mso-wrap-distance-top:0;mso-wrap-distance-right:9pt;mso-wrap-distance-bottom:0;mso-position-horizontal:absolute;mso-position-horizontal-relative:text;mso-position-vertical:absolute;mso-position-vertical-relative:text;v-text-anchor:middle" o:gfxdata="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" adj="10800" fillcolor="#4472c4 [3204]" strokecolor="#1f3763 [1604]" strokeweight="1pt">
+              <v:shape w14:anchorId="4DE34C04" id="Down Arrow 9" o:spid="_x0000_s1026" type="#_x0000_t67" style="position:absolute;margin-left:219.3pt;margin-top:14.2pt;width:36pt;height:27pt;z-index:251674624;visibility:visible;mso-wrap-style:square;mso-wrap-distance-left:9pt;mso-wrap-distance-top:0;mso-wrap-distance-right:9pt;mso-wrap-distance-bottom:0;mso-position-horizontal:absolute;mso-position-horizontal-relative:text;mso-position-vertical:absolute;mso-position-vertical-relative:text;v-text-anchor:middle" o:gfxdata="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" adj="10800" fillcolor="#4472c4 [3204]" strokecolor="#1f3763 [1604]" strokeweight="1pt">
                 <w10:wrap type="through"/>
               </v:shape>
             </w:pict>
@@ -2900,6 +2900,9 @@
       <w:r>
         <w:t>Matrix of transition rates</w:t>
       </w:r>
+      <w:r>
+        <w:t xml:space="preserve"> for each species</w:t>
+      </w:r>
     </w:p>
     <w:p>
       <w:pPr>
@@ -3047,6 +3050,531 @@
       <w:r>
         <w:t xml:space="preserve"> Maximum size</w:t>
       </w:r>
+    </w:p>
+    <w:p>
+      <w:pPr>
+        <w:pStyle w:val="ListParagraph"/>
+        <w:ind w:left="1800"/>
+      </w:pPr>
+    </w:p>
+    <w:p>
+      <w:pPr>
+        <w:ind w:left="1800"/>
+      </w:pPr>
+      <w:r>
+        <w:t>Ns1 = Na0*Ra</w:t>
+      </w:r>
+    </w:p>
+    <w:p>
+      <w:pPr>
+        <w:ind w:left="1800"/>
+      </w:pPr>
+      <w:r>
+        <w:t>Nsl1 = Nsl0 - Nsl0*</w:t>
+      </w:r>
+      <w:proofErr w:type="spellStart"/>
+      <w:r>
+        <w:t>Msl</w:t>
+      </w:r>
+      <w:proofErr w:type="spellEnd"/>
+      <w:r>
+        <w:t xml:space="preserve"> + Ns0*</w:t>
+      </w:r>
+      <w:proofErr w:type="spellStart"/>
+      <w:r>
+        <w:t>Gs</w:t>
+      </w:r>
+      <w:proofErr w:type="spellEnd"/>
+    </w:p>
+    <w:p>
+      <w:pPr>
+        <w:ind w:left="1800"/>
+      </w:pPr>
+      <w:r>
+        <w:t>Nsa1 = Nsa0 – Nsa0*</w:t>
+      </w:r>
+      <w:proofErr w:type="spellStart"/>
+      <w:r>
+        <w:t>Msa</w:t>
+      </w:r>
+      <w:proofErr w:type="spellEnd"/>
+      <w:r>
+        <w:t xml:space="preserve"> – Nsa0*</w:t>
+      </w:r>
+      <w:proofErr w:type="spellStart"/>
+      <w:r>
+        <w:t>Gsa</w:t>
+      </w:r>
+      <w:proofErr w:type="spellEnd"/>
+      <w:r>
+        <w:t xml:space="preserve"> + Nsl0*</w:t>
+      </w:r>
+      <w:proofErr w:type="spellStart"/>
+      <w:r>
+        <w:t>Gsl</w:t>
+      </w:r>
+      <w:proofErr w:type="spellEnd"/>
+    </w:p>
+    <w:p>
+      <w:pPr>
+        <w:ind w:left="720"/>
+      </w:pPr>
+      <w:r>
+        <w:tab/>
+      </w:r>
+      <w:r>
+        <w:t xml:space="preserve">       </w:t>
+      </w:r>
+      <w:r>
+        <w:t xml:space="preserve">Na1 = Na0 – Na0*Ma + </w:t>
+      </w:r>
+      <w:proofErr w:type="spellStart"/>
+      <w:r>
+        <w:t>Nsa</w:t>
+      </w:r>
+      <w:proofErr w:type="spellEnd"/>
+      <w:r>
+        <w:t>*</w:t>
+      </w:r>
+      <w:proofErr w:type="spellStart"/>
+      <w:r>
+        <w:t>Gsa</w:t>
+      </w:r>
+      <w:proofErr w:type="spellEnd"/>
+    </w:p>
+    <w:p>
+      <w:pPr>
+        <w:pStyle w:val="ListParagraph"/>
+        <w:ind w:left="1800"/>
+      </w:pPr>
+    </w:p>
+    <w:tbl>
+      <w:tblPr>
+        <w:tblStyle w:val="TableGrid"/>
+        <w:tblW w:w="0" w:type="auto"/>
+        <w:jc w:val="center"/>
+        <w:tblBorders>
+          <w:top w:val="none" w:sz="0" w:space="0" w:color="auto"/>
+          <w:left w:val="none" w:sz="0" w:space="0" w:color="auto"/>
+          <w:bottom w:val="none" w:sz="0" w:space="0" w:color="auto"/>
+          <w:right w:val="none" w:sz="0" w:space="0" w:color="auto"/>
+          <w:insideH w:val="none" w:sz="0" w:space="0" w:color="auto"/>
+          <w:insideV w:val="none" w:sz="0" w:space="0" w:color="auto"/>
+        </w:tblBorders>
+        <w:tblLook w:val="04A0" w:firstRow="1" w:lastRow="0" w:firstColumn="1" w:lastColumn="0" w:noHBand="0" w:noVBand="1"/>
+      </w:tblPr>
+      <w:tblGrid>
+        <w:gridCol w:w="535"/>
+        <w:gridCol w:w="902"/>
+        <w:gridCol w:w="1348"/>
+        <w:gridCol w:w="1080"/>
+      </w:tblGrid>
+      <w:tr>
+        <w:trPr>
+          <w:jc w:val="center"/>
+        </w:trPr>
+        <w:tc>
+          <w:tcPr>
+            <w:tcW w:w="535" w:type="dxa"/>
+          </w:tcPr>
+          <w:p>
+            <w:pPr>
+              <w:pStyle w:val="ListParagraph"/>
+              <w:ind w:left="0"/>
+              <w:jc w:val="center"/>
+              <w:rPr>
+                <w:sz w:val="21"/>
+                <w:szCs w:val="21"/>
+              </w:rPr>
+            </w:pPr>
+            <w:r>
+              <w:rPr>
+                <w:sz w:val="21"/>
+                <w:szCs w:val="21"/>
+              </w:rPr>
+              <w:t>0</w:t>
+            </w:r>
+          </w:p>
+        </w:tc>
+        <w:tc>
+          <w:tcPr>
+            <w:tcW w:w="902" w:type="dxa"/>
+          </w:tcPr>
+          <w:p>
+            <w:pPr>
+              <w:pStyle w:val="ListParagraph"/>
+              <w:ind w:left="0"/>
+              <w:jc w:val="center"/>
+              <w:rPr>
+                <w:sz w:val="21"/>
+                <w:szCs w:val="21"/>
+              </w:rPr>
+            </w:pPr>
+            <w:proofErr w:type="spellStart"/>
+            <w:r>
+              <w:rPr>
+                <w:sz w:val="21"/>
+                <w:szCs w:val="21"/>
+              </w:rPr>
+              <w:t>Gs</w:t>
+            </w:r>
+            <w:proofErr w:type="spellEnd"/>
+          </w:p>
+        </w:tc>
+        <w:tc>
+          <w:tcPr>
+            <w:tcW w:w="1348" w:type="dxa"/>
+          </w:tcPr>
+          <w:p>
+            <w:pPr>
+              <w:pStyle w:val="ListParagraph"/>
+              <w:ind w:left="0"/>
+              <w:jc w:val="center"/>
+              <w:rPr>
+                <w:sz w:val="21"/>
+                <w:szCs w:val="21"/>
+              </w:rPr>
+            </w:pPr>
+            <w:r>
+              <w:rPr>
+                <w:sz w:val="21"/>
+                <w:szCs w:val="21"/>
+              </w:rPr>
+              <w:t>0</w:t>
+            </w:r>
+          </w:p>
+        </w:tc>
+        <w:tc>
+          <w:tcPr>
+            <w:tcW w:w="1080" w:type="dxa"/>
+          </w:tcPr>
+          <w:p>
+            <w:pPr>
+              <w:pStyle w:val="ListParagraph"/>
+              <w:ind w:left="0"/>
+              <w:jc w:val="center"/>
+              <w:rPr>
+                <w:sz w:val="21"/>
+                <w:szCs w:val="21"/>
+              </w:rPr>
+            </w:pPr>
+            <w:r>
+              <w:rPr>
+                <w:sz w:val="21"/>
+                <w:szCs w:val="21"/>
+              </w:rPr>
+              <w:t>0</w:t>
+            </w:r>
+          </w:p>
+        </w:tc>
+      </w:tr>
+      <w:tr>
+        <w:trPr>
+          <w:jc w:val="center"/>
+        </w:trPr>
+        <w:tc>
+          <w:tcPr>
+            <w:tcW w:w="535" w:type="dxa"/>
+          </w:tcPr>
+          <w:p>
+            <w:pPr>
+              <w:pStyle w:val="ListParagraph"/>
+              <w:ind w:left="0"/>
+              <w:jc w:val="center"/>
+              <w:rPr>
+                <w:sz w:val="21"/>
+                <w:szCs w:val="21"/>
+              </w:rPr>
+            </w:pPr>
+            <w:r>
+              <w:rPr>
+                <w:sz w:val="21"/>
+                <w:szCs w:val="21"/>
+              </w:rPr>
+              <w:t>0</w:t>
+            </w:r>
+          </w:p>
+        </w:tc>
+        <w:tc>
+          <w:tcPr>
+            <w:tcW w:w="902" w:type="dxa"/>
+          </w:tcPr>
+          <w:p>
+            <w:pPr>
+              <w:pStyle w:val="ListParagraph"/>
+              <w:ind w:left="0"/>
+              <w:jc w:val="center"/>
+              <w:rPr>
+                <w:sz w:val="21"/>
+                <w:szCs w:val="21"/>
+              </w:rPr>
+            </w:pPr>
+            <w:r>
+              <w:rPr>
+                <w:sz w:val="21"/>
+                <w:szCs w:val="21"/>
+              </w:rPr>
+              <w:t>1-Msl</w:t>
+            </w:r>
+          </w:p>
+        </w:tc>
+        <w:tc>
+          <w:tcPr>
+            <w:tcW w:w="1348" w:type="dxa"/>
+          </w:tcPr>
+          <w:p>
+            <w:pPr>
+              <w:pStyle w:val="ListParagraph"/>
+              <w:ind w:left="0"/>
+              <w:jc w:val="center"/>
+              <w:rPr>
+                <w:sz w:val="21"/>
+                <w:szCs w:val="21"/>
+              </w:rPr>
+            </w:pPr>
+            <w:proofErr w:type="spellStart"/>
+            <w:r>
+              <w:rPr>
+                <w:sz w:val="21"/>
+                <w:szCs w:val="21"/>
+              </w:rPr>
+              <w:t>Gsl</w:t>
+            </w:r>
+            <w:proofErr w:type="spellEnd"/>
+          </w:p>
+        </w:tc>
+        <w:tc>
+          <w:tcPr>
+            <w:tcW w:w="1080" w:type="dxa"/>
+          </w:tcPr>
+          <w:p>
+            <w:pPr>
+              <w:pStyle w:val="ListParagraph"/>
+              <w:ind w:left="0"/>
+              <w:jc w:val="center"/>
+              <w:rPr>
+                <w:sz w:val="21"/>
+                <w:szCs w:val="21"/>
+              </w:rPr>
+            </w:pPr>
+            <w:r>
+              <w:rPr>
+                <w:sz w:val="21"/>
+                <w:szCs w:val="21"/>
+              </w:rPr>
+              <w:t>0</w:t>
+            </w:r>
+          </w:p>
+        </w:tc>
+      </w:tr>
+      <w:tr>
+        <w:trPr>
+          <w:jc w:val="center"/>
+        </w:trPr>
+        <w:tc>
+          <w:tcPr>
+            <w:tcW w:w="535" w:type="dxa"/>
+          </w:tcPr>
+          <w:p>
+            <w:pPr>
+              <w:pStyle w:val="ListParagraph"/>
+              <w:ind w:left="0"/>
+              <w:jc w:val="center"/>
+              <w:rPr>
+                <w:sz w:val="21"/>
+                <w:szCs w:val="21"/>
+              </w:rPr>
+            </w:pPr>
+            <w:r>
+              <w:rPr>
+                <w:sz w:val="21"/>
+                <w:szCs w:val="21"/>
+              </w:rPr>
+              <w:t>0</w:t>
+            </w:r>
+          </w:p>
+        </w:tc>
+        <w:tc>
+          <w:tcPr>
+            <w:tcW w:w="902" w:type="dxa"/>
+          </w:tcPr>
+          <w:p>
+            <w:pPr>
+              <w:pStyle w:val="ListParagraph"/>
+              <w:ind w:left="0"/>
+              <w:jc w:val="center"/>
+              <w:rPr>
+                <w:sz w:val="21"/>
+                <w:szCs w:val="21"/>
+              </w:rPr>
+            </w:pPr>
+            <w:r>
+              <w:rPr>
+                <w:sz w:val="21"/>
+                <w:szCs w:val="21"/>
+              </w:rPr>
+              <w:t>0</w:t>
+            </w:r>
+          </w:p>
+        </w:tc>
+        <w:tc>
+          <w:tcPr>
+            <w:tcW w:w="1348" w:type="dxa"/>
+          </w:tcPr>
+          <w:p>
+            <w:pPr>
+              <w:pStyle w:val="ListParagraph"/>
+              <w:ind w:left="0"/>
+              <w:jc w:val="center"/>
+              <w:rPr>
+                <w:sz w:val="21"/>
+                <w:szCs w:val="21"/>
+              </w:rPr>
+            </w:pPr>
+            <w:r>
+              <w:rPr>
+                <w:sz w:val="21"/>
+                <w:szCs w:val="21"/>
+              </w:rPr>
+              <w:t>1-Msa-Gsa</w:t>
+            </w:r>
+          </w:p>
+        </w:tc>
+        <w:tc>
+          <w:tcPr>
+            <w:tcW w:w="1080" w:type="dxa"/>
+          </w:tcPr>
+          <w:p>
+            <w:pPr>
+              <w:pStyle w:val="ListParagraph"/>
+              <w:ind w:left="0"/>
+              <w:jc w:val="center"/>
+              <w:rPr>
+                <w:sz w:val="21"/>
+                <w:szCs w:val="21"/>
+              </w:rPr>
+            </w:pPr>
+            <w:proofErr w:type="spellStart"/>
+            <w:r>
+              <w:rPr>
+                <w:sz w:val="21"/>
+                <w:szCs w:val="21"/>
+              </w:rPr>
+              <w:t>Gsa</w:t>
+            </w:r>
+            <w:proofErr w:type="spellEnd"/>
+          </w:p>
+        </w:tc>
+      </w:tr>
+      <w:tr>
+        <w:trPr>
+          <w:jc w:val="center"/>
+        </w:trPr>
+        <w:tc>
+          <w:tcPr>
+            <w:tcW w:w="535" w:type="dxa"/>
+          </w:tcPr>
+          <w:p>
+            <w:pPr>
+              <w:pStyle w:val="ListParagraph"/>
+              <w:ind w:left="0"/>
+              <w:jc w:val="center"/>
+              <w:rPr>
+                <w:sz w:val="21"/>
+                <w:szCs w:val="21"/>
+              </w:rPr>
+            </w:pPr>
+            <w:r>
+              <w:rPr>
+                <w:sz w:val="21"/>
+                <w:szCs w:val="21"/>
+              </w:rPr>
+              <w:t>Ra</w:t>
+            </w:r>
+          </w:p>
+        </w:tc>
+        <w:tc>
+          <w:tcPr>
+            <w:tcW w:w="902" w:type="dxa"/>
+          </w:tcPr>
+          <w:p>
+            <w:pPr>
+              <w:pStyle w:val="ListParagraph"/>
+              <w:ind w:left="0"/>
+              <w:jc w:val="center"/>
+              <w:rPr>
+                <w:sz w:val="21"/>
+                <w:szCs w:val="21"/>
+              </w:rPr>
+            </w:pPr>
+            <w:r>
+              <w:rPr>
+                <w:sz w:val="21"/>
+                <w:szCs w:val="21"/>
+              </w:rPr>
+              <w:t>0</w:t>
+            </w:r>
+          </w:p>
+        </w:tc>
+        <w:tc>
+          <w:tcPr>
+            <w:tcW w:w="1348" w:type="dxa"/>
+          </w:tcPr>
+          <w:p>
+            <w:pPr>
+              <w:pStyle w:val="ListParagraph"/>
+              <w:ind w:left="0"/>
+              <w:jc w:val="center"/>
+              <w:rPr>
+                <w:sz w:val="21"/>
+                <w:szCs w:val="21"/>
+              </w:rPr>
+            </w:pPr>
+            <w:r>
+              <w:rPr>
+                <w:sz w:val="21"/>
+                <w:szCs w:val="21"/>
+              </w:rPr>
+              <w:t>0</w:t>
+            </w:r>
+          </w:p>
+        </w:tc>
+        <w:tc>
+          <w:tcPr>
+            <w:tcW w:w="1080" w:type="dxa"/>
+          </w:tcPr>
+          <w:p>
+            <w:pPr>
+              <w:pStyle w:val="ListParagraph"/>
+              <w:ind w:left="0"/>
+              <w:jc w:val="center"/>
+              <w:rPr>
+                <w:sz w:val="21"/>
+                <w:szCs w:val="21"/>
+              </w:rPr>
+            </w:pPr>
+            <w:r>
+              <w:rPr>
+                <w:sz w:val="21"/>
+                <w:szCs w:val="21"/>
+              </w:rPr>
+              <w:t>1-Ma</w:t>
+            </w:r>
+          </w:p>
+        </w:tc>
+      </w:tr>
+    </w:tbl>
+    <w:p>
+      <w:pPr>
+        <w:pStyle w:val="ListParagraph"/>
+        <w:ind w:left="1800"/>
+      </w:pPr>
+    </w:p>
+    <w:p>
+      <w:pPr>
+        <w:pStyle w:val="ListParagraph"/>
+        <w:ind w:left="1800"/>
+      </w:pPr>
     </w:p>
     <w:p>
       <w:pPr>
@@ -3062,11 +3590,38 @@
     </w:p>
     <w:p>
       <w:pPr>
+        <w:rPr>
+          <w:lang w:bidi="th-TH"/>
+        </w:rPr>
+      </w:pPr>
+    </w:p>
+    <w:p>
+      <w:pPr>
         <w:ind w:left="720"/>
         <w:rPr>
           <w:u w:val="single"/>
         </w:rPr>
       </w:pPr>
+      <w:r>
+        <w:rPr>
+          <w:u w:val="single"/>
+        </w:rPr>
+        <w:t>Model</w:t>
+      </w:r>
+    </w:p>
+    <w:p>
+      <w:pPr>
+        <w:ind w:left="720"/>
+      </w:pPr>
+      <w:r>
+        <w:t>Community at time t+1 = com</w:t>
+      </w:r>
+      <w:r>
+        <w:t>munity at time t * transition ma</w:t>
+      </w:r>
+      <w:r>
+        <w:t>trix</w:t>
+      </w:r>
     </w:p>
     <w:p>
       <w:pPr>
@@ -3075,132 +3630,6 @@
           <w:u w:val="single"/>
         </w:rPr>
       </w:pPr>
-      <w:r>
-        <w:rPr>
-          <w:u w:val="single"/>
-        </w:rPr>
-        <w:t>Model</w:t>
-      </w:r>
-    </w:p>
-    <w:p>
-      <w:pPr>
-        <w:ind w:left="720"/>
-      </w:pPr>
-      <w:r>
-        <w:tab/>
-        <w:t>Ns1 = Na</w:t>
-      </w:r>
-      <w:r>
-        <w:t>0*Ra</w:t>
-      </w:r>
-    </w:p>
-    <w:p>
-      <w:pPr>
-        <w:ind w:left="720"/>
-      </w:pPr>
-      <w:r>
-        <w:tab/>
-        <w:t xml:space="preserve">Nsl1 = </w:t>
-      </w:r>
-      <w:r>
-        <w:t>Nsl0</w:t>
-      </w:r>
-      <w:r>
-        <w:t xml:space="preserve"> - Nsl0*</w:t>
-      </w:r>
-      <w:proofErr w:type="spellStart"/>
-      <w:r>
-        <w:t>Msl</w:t>
-      </w:r>
-      <w:proofErr w:type="spellEnd"/>
-      <w:r>
-        <w:t xml:space="preserve"> </w:t>
-      </w:r>
-      <w:r>
-        <w:t>+</w:t>
-      </w:r>
-      <w:r>
-        <w:t xml:space="preserve"> </w:t>
-      </w:r>
-      <w:r>
-        <w:t>Ns</w:t>
-      </w:r>
-      <w:r>
-        <w:t>0*</w:t>
-      </w:r>
-      <w:proofErr w:type="spellStart"/>
-      <w:r>
-        <w:t>Gs</w:t>
-      </w:r>
-      <w:proofErr w:type="spellEnd"/>
-    </w:p>
-    <w:p>
-      <w:pPr>
-        <w:ind w:left="720"/>
-      </w:pPr>
-      <w:r>
-        <w:tab/>
-        <w:t>Nsa1 = Nsa0 – Nsa0*</w:t>
-      </w:r>
-      <w:proofErr w:type="spellStart"/>
-      <w:r>
-        <w:t>Msa</w:t>
-      </w:r>
-      <w:proofErr w:type="spellEnd"/>
-      <w:r>
-        <w:t xml:space="preserve"> – Nsa0</w:t>
-      </w:r>
-      <w:r>
-        <w:t>*</w:t>
-      </w:r>
-      <w:proofErr w:type="spellStart"/>
-      <w:r>
-        <w:t>Gsa</w:t>
-      </w:r>
-      <w:proofErr w:type="spellEnd"/>
-      <w:r>
-        <w:t xml:space="preserve"> + Nsl</w:t>
-      </w:r>
-      <w:r>
-        <w:t>0*</w:t>
-      </w:r>
-      <w:proofErr w:type="spellStart"/>
-      <w:r>
-        <w:t>Gs</w:t>
-      </w:r>
-      <w:bookmarkStart w:id="0" w:name="_GoBack"/>
-      <w:bookmarkEnd w:id="0"/>
-      <w:proofErr w:type="spellEnd"/>
-    </w:p>
-    <w:p>
-      <w:pPr>
-        <w:ind w:left="720"/>
-      </w:pPr>
-      <w:r>
-        <w:tab/>
-        <w:t xml:space="preserve">Na1 = Na0 – Na0*Ma + </w:t>
-      </w:r>
-      <w:proofErr w:type="spellStart"/>
-      <w:r>
-        <w:t>Nsa</w:t>
-      </w:r>
-      <w:proofErr w:type="spellEnd"/>
-      <w:r>
-        <w:t>*</w:t>
-      </w:r>
-      <w:proofErr w:type="spellStart"/>
-      <w:r>
-        <w:t>Gsa</w:t>
-      </w:r>
-      <w:proofErr w:type="spellEnd"/>
-    </w:p>
-    <w:p>
-      <w:pPr>
-        <w:ind w:left="720"/>
-        <w:rPr>
-          <w:lang w:bidi="th-TH"/>
-        </w:rPr>
-      </w:pPr>
     </w:p>
     <w:p>
       <w:pPr>
@@ -3221,16 +3650,10 @@
         <w:ind w:left="720"/>
       </w:pPr>
       <w:r>
-        <w:t>All the individuals are identical.</w:t>
-      </w:r>
-    </w:p>
-    <w:p>
-      <w:pPr>
-        <w:ind w:left="720"/>
-      </w:pPr>
-      <w:r>
         <w:t>There is no dormancy</w:t>
       </w:r>
+      <w:bookmarkStart w:id="0" w:name="_GoBack"/>
+      <w:bookmarkEnd w:id="0"/>
     </w:p>
     <w:p>
       <w:pPr>

</xml_diff>

<commit_message>
changed a little bit about the classification of life stage
</commit_message>
<xml_diff>
--- a/KPworkflow.docx
+++ b/KPworkflow.docx
@@ -142,7 +142,13 @@
                               <w:t>s</w:t>
                             </w:r>
                             <w:r>
-                              <w:t xml:space="preserve"> (literature search)</w:t>
+                              <w:t xml:space="preserve"> </w:t>
+                            </w:r>
+                            <w:r>
+                              <w:t xml:space="preserve">(will use it when I make the model more realistic) </w:t>
+                            </w:r>
+                            <w:r>
+                              <w:t>(literature search)</w:t>
                             </w:r>
                           </w:p>
                           <w:p>
@@ -273,7 +279,13 @@
                         <w:t>s</w:t>
                       </w:r>
                       <w:r>
-                        <w:t xml:space="preserve"> (literature search)</w:t>
+                        <w:t xml:space="preserve"> </w:t>
+                      </w:r>
+                      <w:r>
+                        <w:t xml:space="preserve">(will use it when I make the model more realistic) </w:t>
+                      </w:r>
+                      <w:r>
+                        <w:t>(literature search)</w:t>
                       </w:r>
                     </w:p>
                     <w:p>
@@ -402,7 +414,7 @@
           </mc:Choice>
           <mc:Fallback>
             <w:pict>
-              <v:shapetype w14:anchorId="366E2A86" id="_x0000_t67" coordsize="21600,21600" o:spt="67" adj="16200,5400" path="m0@0l@1@0@1,0@2,0@2@0,21600@0,10800,21600xe">
+              <v:shapetype w14:anchorId="3470852B" id="_x0000_t67" coordsize="21600,21600" o:spt="67" adj="16200,5400" path="m0@0l@1@0@1,0@2,0@2@0,21600@0,10800,21600xe">
                 <v:stroke joinstyle="miter"/>
                 <v:formulas>
                   <v:f eqn="val #0"/>
@@ -754,7 +766,7 @@
           </mc:Choice>
           <mc:Fallback>
             <w:pict>
-              <v:shape w14:anchorId="4DE34C04" id="Down Arrow 9" o:spid="_x0000_s1026" type="#_x0000_t67" style="position:absolute;margin-left:219.3pt;margin-top:14.2pt;width:36pt;height:27pt;z-index:251674624;visibility:visible;mso-wrap-style:square;mso-wrap-distance-left:9pt;mso-wrap-distance-top:0;mso-wrap-distance-right:9pt;mso-wrap-distance-bottom:0;mso-position-horizontal:absolute;mso-position-horizontal-relative:text;mso-position-vertical:absolute;mso-position-vertical-relative:text;v-text-anchor:middle" o:gfxdata="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" adj="10800" fillcolor="#4472c4 [3204]" strokecolor="#1f3763 [1604]" strokeweight="1pt">
+              <v:shape w14:anchorId="7C61CEB4" id="Down Arrow 9" o:spid="_x0000_s1026" type="#_x0000_t67" style="position:absolute;margin-left:219.3pt;margin-top:14.2pt;width:36pt;height:27pt;z-index:251674624;visibility:visible;mso-wrap-style:square;mso-wrap-distance-left:9pt;mso-wrap-distance-top:0;mso-wrap-distance-right:9pt;mso-wrap-distance-bottom:0;mso-position-horizontal:absolute;mso-position-horizontal-relative:text;mso-position-vertical:absolute;mso-position-vertical-relative:text;v-text-anchor:middle" o:gfxdata="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" adj="10800" fillcolor="#4472c4 [3204]" strokecolor="#1f3763 [1604]" strokeweight="1pt">
                 <w10:wrap type="through"/>
               </v:shape>
             </w:pict>
@@ -850,6 +862,8 @@
                                 <w:numId w:val="4"/>
                               </w:numPr>
                             </w:pPr>
+                            <w:bookmarkStart w:id="0" w:name="_GoBack"/>
+                            <w:bookmarkEnd w:id="0"/>
                             <w:r>
                               <w:t>Make it more realistic</w:t>
                             </w:r>
@@ -913,6 +927,8 @@
                           <w:numId w:val="4"/>
                         </w:numPr>
                       </w:pPr>
+                      <w:bookmarkStart w:id="1" w:name="_GoBack"/>
+                      <w:bookmarkEnd w:id="1"/>
                       <w:r>
                         <w:t>Make it more realistic</w:t>
                       </w:r>
@@ -1084,7 +1100,6 @@
       <w:r>
         <w:tab/>
       </w:r>
-      <w:proofErr w:type="gramStart"/>
       <w:r>
         <w:t>[</w:t>
       </w:r>
@@ -1094,7 +1109,6 @@
       <w:r>
         <w:t>,</w:t>
       </w:r>
-      <w:proofErr w:type="gramEnd"/>
       <w:r>
         <w:t xml:space="preserve"> </w:t>
       </w:r>
@@ -2909,51 +2923,14 @@
         <w:pStyle w:val="ListParagraph"/>
         <w:ind w:left="1800"/>
       </w:pPr>
-      <w:proofErr w:type="gramStart"/>
       <w:r>
         <w:t xml:space="preserve">Seed </w:t>
       </w:r>
       <w:r>
-        <w:t>:</w:t>
-      </w:r>
-      <w:proofErr w:type="gramEnd"/>
-      <w:r>
-        <w:t xml:space="preserve"> mortality (</w:t>
-      </w:r>
-      <w:proofErr w:type="spellStart"/>
-      <w:r>
-        <w:t>Ms</w:t>
-      </w:r>
-      <w:proofErr w:type="spellEnd"/>
-      <w:r>
-        <w:t>)</w:t>
-      </w:r>
-      <w:r>
-        <w:t>, germination rate (</w:t>
-      </w:r>
-      <w:proofErr w:type="spellStart"/>
-      <w:r>
-        <w:t>Gs</w:t>
-      </w:r>
-      <w:proofErr w:type="spellEnd"/>
-      <w:r>
-        <w:t>) **(</w:t>
-      </w:r>
-      <w:proofErr w:type="spellStart"/>
-      <w:r>
-        <w:t>Ms</w:t>
-      </w:r>
-      <w:proofErr w:type="spellEnd"/>
-      <w:r>
-        <w:t xml:space="preserve"> +</w:t>
-      </w:r>
-      <w:proofErr w:type="spellStart"/>
-      <w:r>
-        <w:t>Gs</w:t>
-      </w:r>
-      <w:proofErr w:type="spellEnd"/>
-      <w:r>
-        <w:t xml:space="preserve"> = 1)</w:t>
+        <w:t>: mortality (Ms)</w:t>
+      </w:r>
+      <w:r>
+        <w:t>, germination rate (Gs) **(Ms +Gs = 1)</w:t>
       </w:r>
     </w:p>
     <w:p>
@@ -2961,38 +2938,17 @@
         <w:pStyle w:val="ListParagraph"/>
         <w:ind w:left="1800"/>
       </w:pPr>
-      <w:proofErr w:type="gramStart"/>
-      <w:r>
-        <w:t>Seedling :</w:t>
-      </w:r>
-      <w:proofErr w:type="gramEnd"/>
-      <w:r>
-        <w:t xml:space="preserve"> </w:t>
-      </w:r>
-      <w:r>
-        <w:t>mortality (</w:t>
-      </w:r>
-      <w:proofErr w:type="spellStart"/>
-      <w:r>
-        <w:t>Msl</w:t>
-      </w:r>
-      <w:proofErr w:type="spellEnd"/>
-      <w:r>
-        <w:t xml:space="preserve">), </w:t>
+      <w:r>
+        <w:t xml:space="preserve">Seedling : </w:t>
+      </w:r>
+      <w:r>
+        <w:t xml:space="preserve">mortality (Msl), </w:t>
       </w:r>
       <w:r>
         <w:t>transition</w:t>
       </w:r>
       <w:r>
-        <w:t xml:space="preserve"> rate (</w:t>
-      </w:r>
-      <w:proofErr w:type="spellStart"/>
-      <w:r>
-        <w:t>Gsl</w:t>
-      </w:r>
-      <w:proofErr w:type="spellEnd"/>
-      <w:r>
-        <w:t>)</w:t>
+        <w:t xml:space="preserve"> rate (Gsl)</w:t>
       </w:r>
       <w:r>
         <w:t xml:space="preserve"> **</w:t>
@@ -3003,35 +2959,14 @@
         <w:pStyle w:val="ListParagraph"/>
         <w:ind w:left="1800"/>
       </w:pPr>
-      <w:proofErr w:type="gramStart"/>
-      <w:r>
-        <w:t>Sapling :</w:t>
-      </w:r>
-      <w:proofErr w:type="gramEnd"/>
-      <w:r>
-        <w:t xml:space="preserve"> mortality (</w:t>
-      </w:r>
-      <w:proofErr w:type="spellStart"/>
-      <w:r>
-        <w:t>Msa</w:t>
-      </w:r>
-      <w:proofErr w:type="spellEnd"/>
-      <w:r>
-        <w:t xml:space="preserve">), </w:t>
+      <w:r>
+        <w:t xml:space="preserve">Sapling : mortality (Msa), </w:t>
       </w:r>
       <w:r>
         <w:t>transition</w:t>
       </w:r>
       <w:r>
-        <w:t xml:space="preserve"> rate (</w:t>
-      </w:r>
-      <w:proofErr w:type="spellStart"/>
-      <w:r>
-        <w:t>Gsa</w:t>
-      </w:r>
-      <w:proofErr w:type="spellEnd"/>
-      <w:r>
-        <w:t>)</w:t>
+        <w:t xml:space="preserve"> rate (Gsa)</w:t>
       </w:r>
     </w:p>
     <w:p>
@@ -3039,13 +2974,8 @@
         <w:pStyle w:val="ListParagraph"/>
         <w:ind w:left="1800"/>
       </w:pPr>
-      <w:proofErr w:type="gramStart"/>
-      <w:r>
-        <w:t>Adult :</w:t>
-      </w:r>
-      <w:proofErr w:type="gramEnd"/>
-      <w:r>
-        <w:t xml:space="preserve"> mortality (Ma), Reproduction rate (Ra),</w:t>
+      <w:r>
+        <w:t>Adult : mortality (Ma), Reproduction rate (Ra),</w:t>
       </w:r>
       <w:r>
         <w:t xml:space="preserve"> Maximum size</w:t>
@@ -3070,50 +3000,16 @@
         <w:ind w:left="1800"/>
       </w:pPr>
       <w:r>
-        <w:t>Nsl1 = Nsl0 - Nsl0*</w:t>
-      </w:r>
-      <w:proofErr w:type="spellStart"/>
-      <w:r>
-        <w:t>Msl</w:t>
-      </w:r>
-      <w:proofErr w:type="spellEnd"/>
-      <w:r>
-        <w:t xml:space="preserve"> + Ns0*</w:t>
-      </w:r>
-      <w:proofErr w:type="spellStart"/>
-      <w:r>
-        <w:t>Gs</w:t>
-      </w:r>
-      <w:proofErr w:type="spellEnd"/>
+        <w:t>Nsl1 = Nsl0 - Nsl0*Msl + Ns0*Gs</w:t>
+      </w:r>
     </w:p>
     <w:p>
       <w:pPr>
         <w:ind w:left="1800"/>
       </w:pPr>
       <w:r>
-        <w:t>Nsa1 = Nsa0 – Nsa0*</w:t>
-      </w:r>
-      <w:proofErr w:type="spellStart"/>
-      <w:r>
-        <w:t>Msa</w:t>
-      </w:r>
-      <w:proofErr w:type="spellEnd"/>
-      <w:r>
-        <w:t xml:space="preserve"> – Nsa0*</w:t>
-      </w:r>
-      <w:proofErr w:type="spellStart"/>
-      <w:r>
-        <w:t>Gsa</w:t>
-      </w:r>
-      <w:proofErr w:type="spellEnd"/>
-      <w:r>
-        <w:t xml:space="preserve"> + Nsl0*</w:t>
-      </w:r>
-      <w:proofErr w:type="spellStart"/>
-      <w:r>
-        <w:t>Gsl</w:t>
-      </w:r>
-      <w:proofErr w:type="spellEnd"/>
+        <w:t>Nsa1 = Nsa0 – Nsa0*Msa – Nsa0*Gsa + Nsl0*Gsl</w:t>
+      </w:r>
     </w:p>
     <w:p>
       <w:pPr>
@@ -3126,21 +3022,8 @@
         <w:t xml:space="preserve">       </w:t>
       </w:r>
       <w:r>
-        <w:t xml:space="preserve">Na1 = Na0 – Na0*Ma + </w:t>
-      </w:r>
-      <w:proofErr w:type="spellStart"/>
-      <w:r>
-        <w:t>Nsa</w:t>
-      </w:r>
-      <w:proofErr w:type="spellEnd"/>
-      <w:r>
-        <w:t>*</w:t>
-      </w:r>
-      <w:proofErr w:type="spellStart"/>
-      <w:r>
-        <w:t>Gsa</w:t>
-      </w:r>
-      <w:proofErr w:type="spellEnd"/>
+        <w:t>Na1 = Na0 – Na0*Ma + Nsa*Gsa</w:t>
+      </w:r>
     </w:p>
     <w:p>
       <w:pPr>
@@ -3210,7 +3093,6 @@
                 <w:szCs w:val="21"/>
               </w:rPr>
             </w:pPr>
-            <w:proofErr w:type="spellStart"/>
             <w:r>
               <w:rPr>
                 <w:sz w:val="21"/>
@@ -3218,7 +3100,6 @@
               </w:rPr>
               <w:t>Gs</w:t>
             </w:r>
-            <w:proofErr w:type="spellEnd"/>
           </w:p>
         </w:tc>
         <w:tc>
@@ -3332,7 +3213,6 @@
                 <w:szCs w:val="21"/>
               </w:rPr>
             </w:pPr>
-            <w:proofErr w:type="spellStart"/>
             <w:r>
               <w:rPr>
                 <w:sz w:val="21"/>
@@ -3340,7 +3220,6 @@
               </w:rPr>
               <w:t>Gsl</w:t>
             </w:r>
-            <w:proofErr w:type="spellEnd"/>
           </w:p>
         </w:tc>
         <w:tc>
@@ -3454,7 +3333,6 @@
                 <w:szCs w:val="21"/>
               </w:rPr>
             </w:pPr>
-            <w:proofErr w:type="spellStart"/>
             <w:r>
               <w:rPr>
                 <w:sz w:val="21"/>
@@ -3462,7 +3340,6 @@
               </w:rPr>
               <w:t>Gsa</w:t>
             </w:r>
-            <w:proofErr w:type="spellEnd"/>
           </w:p>
         </w:tc>
       </w:tr>
@@ -3652,8 +3529,6 @@
       <w:r>
         <w:t>There is no dormancy</w:t>
       </w:r>
-      <w:bookmarkStart w:id="0" w:name="_GoBack"/>
-      <w:bookmarkEnd w:id="0"/>
     </w:p>
     <w:p>
       <w:pPr>

</xml_diff>

<commit_message>
On going... will be adding stuffs to make it more realistic
</commit_message>
<xml_diff>
--- a/KPworkflow.docx
+++ b/KPworkflow.docx
@@ -414,7 +414,7 @@
           </mc:Choice>
           <mc:Fallback>
             <w:pict>
-              <v:shapetype w14:anchorId="1B0C5398" id="_x0000_t67" coordsize="21600,21600" o:spt="67" adj="16200,5400" path="m0@0l@1@0@1,0@2,0@2@0,21600@0,10800,21600xe">
+              <v:shapetype w14:anchorId="6F1E5F61" id="_x0000_t67" coordsize="21600,21600" o:spt="67" adj="16200,5400" path="m0@0l@1@0@1,0@2,0@2@0,21600@0,10800,21600xe">
                 <v:stroke joinstyle="miter"/>
                 <v:formulas>
                   <v:f eqn="val #0"/>
@@ -577,29 +577,8 @@
                             <w:r>
                               <w:t>Matrix multiplication</w:t>
                             </w:r>
-                          </w:p>
-                          <w:p>
-                            <w:pPr>
-                              <w:pStyle w:val="ListParagraph"/>
-                              <w:numPr>
-                                <w:ilvl w:val="0"/>
-                                <w:numId w:val="4"/>
-                              </w:numPr>
-                            </w:pPr>
                             <w:r>
-                              <w:t xml:space="preserve">Generate a function </w:t>
-                            </w:r>
-                            <w:r>
-                              <w:t>that</w:t>
-                            </w:r>
-                            <w:r>
-                              <w:t xml:space="preserve"> </w:t>
-                            </w:r>
-                            <w:r>
-                              <w:t>takes the input and calculate the output</w:t>
-                            </w:r>
-                            <w:r>
-                              <w:t xml:space="preserve"> </w:t>
+                              <w:t xml:space="preserve"> “%*%”</w:t>
                             </w:r>
                           </w:p>
                           <w:p>
@@ -716,29 +695,8 @@
                       <w:r>
                         <w:t>Matrix multiplication</w:t>
                       </w:r>
-                    </w:p>
-                    <w:p>
-                      <w:pPr>
-                        <w:pStyle w:val="ListParagraph"/>
-                        <w:numPr>
-                          <w:ilvl w:val="0"/>
-                          <w:numId w:val="4"/>
-                        </w:numPr>
-                      </w:pPr>
                       <w:r>
-                        <w:t xml:space="preserve">Generate a function </w:t>
-                      </w:r>
-                      <w:r>
-                        <w:t>that</w:t>
-                      </w:r>
-                      <w:r>
-                        <w:t xml:space="preserve"> </w:t>
-                      </w:r>
-                      <w:r>
-                        <w:t>takes the input and calculate the output</w:t>
-                      </w:r>
-                      <w:r>
-                        <w:t xml:space="preserve"> </w:t>
+                        <w:t xml:space="preserve"> “%*%”</w:t>
                       </w:r>
                     </w:p>
                     <w:p>
@@ -854,7 +812,7 @@
           </mc:Choice>
           <mc:Fallback>
             <w:pict>
-              <v:shape w14:anchorId="2754285E" id="Down Arrow 9" o:spid="_x0000_s1026" type="#_x0000_t67" style="position:absolute;margin-left:210.4pt;margin-top:9.8pt;width:36pt;height:27pt;z-index:251674624;visibility:visible;mso-wrap-style:square;mso-wrap-distance-left:9pt;mso-wrap-distance-top:0;mso-wrap-distance-right:9pt;mso-wrap-distance-bottom:0;mso-position-horizontal:absolute;mso-position-horizontal-relative:text;mso-position-vertical:absolute;mso-position-vertical-relative:text;v-text-anchor:middle" o:gfxdata="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" adj="10800" fillcolor="#4472c4 [3204]" strokecolor="#1f3763 [1604]" strokeweight="1pt">
+              <v:shape w14:anchorId="712327AF" id="Down Arrow 9" o:spid="_x0000_s1026" type="#_x0000_t67" style="position:absolute;margin-left:210.4pt;margin-top:9.8pt;width:36pt;height:27pt;z-index:251674624;visibility:visible;mso-wrap-style:square;mso-wrap-distance-left:9pt;mso-wrap-distance-top:0;mso-wrap-distance-right:9pt;mso-wrap-distance-bottom:0;mso-position-horizontal:absolute;mso-position-horizontal-relative:text;mso-position-vertical:absolute;mso-position-vertical-relative:text;v-text-anchor:middle" o:gfxdata="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" adj="10800" fillcolor="#4472c4 [3204]" strokecolor="#1f3763 [1604]" strokeweight="1pt">
                 <w10:wrap type="through"/>
               </v:shape>
             </w:pict>
@@ -1180,6 +1138,7 @@
       <w:r>
         <w:tab/>
       </w:r>
+      <w:proofErr w:type="gramStart"/>
       <w:r>
         <w:t>[</w:t>
       </w:r>
@@ -1189,6 +1148,7 @@
       <w:r>
         <w:t>,</w:t>
       </w:r>
+      <w:proofErr w:type="gramEnd"/>
       <w:r>
         <w:t xml:space="preserve"> </w:t>
       </w:r>
@@ -2992,7 +2952,13 @@
         </w:numPr>
       </w:pPr>
       <w:r>
-        <w:t>Matrix of transition rates</w:t>
+        <w:t xml:space="preserve">Matrix of </w:t>
+      </w:r>
+      <w:r>
+        <w:t xml:space="preserve">mortality rates and </w:t>
+      </w:r>
+      <w:r>
+        <w:t>transition rates</w:t>
       </w:r>
       <w:r>
         <w:t xml:space="preserve"> of each species in the community</w:t>
@@ -3003,17 +2969,38 @@
         <w:pStyle w:val="ListParagraph"/>
         <w:ind w:left="1800"/>
       </w:pPr>
+      <w:proofErr w:type="gramStart"/>
       <w:r>
         <w:t xml:space="preserve">Seed </w:t>
       </w:r>
       <w:r>
-        <w:t xml:space="preserve">: </w:t>
-      </w:r>
-      <w:r>
-        <w:t>germination rate (Gs) **(</w:t>
-      </w:r>
-      <w:r>
-        <w:t>1-Gs = mortality rate(Ms)</w:t>
+        <w:t>:</w:t>
+      </w:r>
+      <w:proofErr w:type="gramEnd"/>
+      <w:r>
+        <w:t xml:space="preserve"> </w:t>
+      </w:r>
+      <w:r>
+        <w:t>germination rate (</w:t>
+      </w:r>
+      <w:proofErr w:type="spellStart"/>
+      <w:r>
+        <w:t>Gs</w:t>
+      </w:r>
+      <w:proofErr w:type="spellEnd"/>
+      <w:r>
+        <w:t>) **(</w:t>
+      </w:r>
+      <w:r>
+        <w:t>1-Gs = mortality rate(</w:t>
+      </w:r>
+      <w:proofErr w:type="spellStart"/>
+      <w:r>
+        <w:t>Ms</w:t>
+      </w:r>
+      <w:proofErr w:type="spellEnd"/>
+      <w:r>
+        <w:t>)</w:t>
       </w:r>
       <w:r>
         <w:t>)</w:t>
@@ -3024,17 +3011,38 @@
         <w:pStyle w:val="ListParagraph"/>
         <w:ind w:left="1800"/>
       </w:pPr>
-      <w:r>
-        <w:t xml:space="preserve">Seedling : </w:t>
-      </w:r>
-      <w:r>
-        <w:t xml:space="preserve">mortality (Msl), </w:t>
+      <w:proofErr w:type="gramStart"/>
+      <w:r>
+        <w:t>Seedling :</w:t>
+      </w:r>
+      <w:proofErr w:type="gramEnd"/>
+      <w:r>
+        <w:t xml:space="preserve"> </w:t>
+      </w:r>
+      <w:r>
+        <w:t>mortality (</w:t>
+      </w:r>
+      <w:proofErr w:type="spellStart"/>
+      <w:r>
+        <w:t>Msl</w:t>
+      </w:r>
+      <w:proofErr w:type="spellEnd"/>
+      <w:r>
+        <w:t xml:space="preserve">), </w:t>
       </w:r>
       <w:r>
         <w:t>transition</w:t>
       </w:r>
       <w:r>
-        <w:t xml:space="preserve"> rate (Gsl)</w:t>
+        <w:t xml:space="preserve"> rate (</w:t>
+      </w:r>
+      <w:proofErr w:type="spellStart"/>
+      <w:r>
+        <w:t>Gsl</w:t>
+      </w:r>
+      <w:proofErr w:type="spellEnd"/>
+      <w:r>
+        <w:t>)</w:t>
       </w:r>
       <w:r>
         <w:t xml:space="preserve"> **</w:t>
@@ -3045,14 +3053,35 @@
         <w:pStyle w:val="ListParagraph"/>
         <w:ind w:left="1800"/>
       </w:pPr>
-      <w:r>
-        <w:t xml:space="preserve">Sapling : mortality (Msa), </w:t>
+      <w:proofErr w:type="gramStart"/>
+      <w:r>
+        <w:t>Sapling :</w:t>
+      </w:r>
+      <w:proofErr w:type="gramEnd"/>
+      <w:r>
+        <w:t xml:space="preserve"> mortality (</w:t>
+      </w:r>
+      <w:proofErr w:type="spellStart"/>
+      <w:r>
+        <w:t>Msa</w:t>
+      </w:r>
+      <w:proofErr w:type="spellEnd"/>
+      <w:r>
+        <w:t xml:space="preserve">), </w:t>
       </w:r>
       <w:r>
         <w:t>transition</w:t>
       </w:r>
       <w:r>
-        <w:t xml:space="preserve"> rate (Gsa)</w:t>
+        <w:t xml:space="preserve"> rate (</w:t>
+      </w:r>
+      <w:proofErr w:type="spellStart"/>
+      <w:r>
+        <w:t>Gsa</w:t>
+      </w:r>
+      <w:proofErr w:type="spellEnd"/>
+      <w:r>
+        <w:t>)</w:t>
       </w:r>
     </w:p>
     <w:p>
@@ -3060,8 +3089,13 @@
         <w:pStyle w:val="ListParagraph"/>
         <w:ind w:left="1800"/>
       </w:pPr>
-      <w:r>
-        <w:t>Adult : mortality (Ma), Reproduction rate (Ra),</w:t>
+      <w:proofErr w:type="gramStart"/>
+      <w:r>
+        <w:t>Adult :</w:t>
+      </w:r>
+      <w:proofErr w:type="gramEnd"/>
+      <w:r>
+        <w:t xml:space="preserve"> mortality (Ma), Reproduction rate (Ra),</w:t>
       </w:r>
       <w:r>
         <w:t xml:space="preserve"> Maximum size</w:t>
@@ -3081,16 +3115,50 @@
         <w:ind w:left="1800"/>
       </w:pPr>
       <w:r>
-        <w:t>Nsl1 = Nsl0 - Nsl0*Msl + Ns0*Gs</w:t>
-      </w:r>
+        <w:t>Nsl1 = Nsl0 - Nsl0*</w:t>
+      </w:r>
+      <w:proofErr w:type="spellStart"/>
+      <w:r>
+        <w:t>Msl</w:t>
+      </w:r>
+      <w:proofErr w:type="spellEnd"/>
+      <w:r>
+        <w:t xml:space="preserve"> + Ns0*</w:t>
+      </w:r>
+      <w:proofErr w:type="spellStart"/>
+      <w:r>
+        <w:t>Gs</w:t>
+      </w:r>
+      <w:proofErr w:type="spellEnd"/>
     </w:p>
     <w:p>
       <w:pPr>
         <w:ind w:left="1800"/>
       </w:pPr>
       <w:r>
-        <w:t>Nsa1 = Nsa0 – Nsa0*Msa – Nsa0*Gsa + Nsl0*Gsl</w:t>
-      </w:r>
+        <w:t>Nsa1 = Nsa0 – Nsa0*</w:t>
+      </w:r>
+      <w:proofErr w:type="spellStart"/>
+      <w:r>
+        <w:t>Msa</w:t>
+      </w:r>
+      <w:proofErr w:type="spellEnd"/>
+      <w:r>
+        <w:t xml:space="preserve"> – Nsa0*</w:t>
+      </w:r>
+      <w:proofErr w:type="spellStart"/>
+      <w:r>
+        <w:t>Gsa</w:t>
+      </w:r>
+      <w:proofErr w:type="spellEnd"/>
+      <w:r>
+        <w:t xml:space="preserve"> + Nsl0*</w:t>
+      </w:r>
+      <w:proofErr w:type="spellStart"/>
+      <w:r>
+        <w:t>Gsl</w:t>
+      </w:r>
+      <w:proofErr w:type="spellEnd"/>
     </w:p>
     <w:p>
       <w:pPr>
@@ -3103,8 +3171,21 @@
         <w:t xml:space="preserve">       </w:t>
       </w:r>
       <w:r>
-        <w:t>Na1 = Na0 – Na0*Ma + Nsa*Gsa</w:t>
-      </w:r>
+        <w:t xml:space="preserve">Na1 = Na0 – Na0*Ma + </w:t>
+      </w:r>
+      <w:proofErr w:type="spellStart"/>
+      <w:r>
+        <w:t>Nsa</w:t>
+      </w:r>
+      <w:proofErr w:type="spellEnd"/>
+      <w:r>
+        <w:t>*</w:t>
+      </w:r>
+      <w:proofErr w:type="spellStart"/>
+      <w:r>
+        <w:t>Gsa</w:t>
+      </w:r>
+      <w:proofErr w:type="spellEnd"/>
     </w:p>
     <w:p>
       <w:pPr>
@@ -3221,6 +3302,7 @@
                 <w:szCs w:val="21"/>
               </w:rPr>
             </w:pPr>
+            <w:proofErr w:type="spellStart"/>
             <w:r>
               <w:rPr>
                 <w:sz w:val="21"/>
@@ -3228,6 +3310,7 @@
               </w:rPr>
               <w:t>Gs</w:t>
             </w:r>
+            <w:proofErr w:type="spellEnd"/>
           </w:p>
         </w:tc>
         <w:tc>
@@ -3243,6 +3326,7 @@
                 <w:szCs w:val="21"/>
               </w:rPr>
             </w:pPr>
+            <w:proofErr w:type="spellStart"/>
             <w:r>
               <w:rPr>
                 <w:sz w:val="21"/>
@@ -3250,6 +3334,7 @@
               </w:rPr>
               <w:t>Msl</w:t>
             </w:r>
+            <w:proofErr w:type="spellEnd"/>
           </w:p>
         </w:tc>
         <w:tc>
@@ -3265,6 +3350,7 @@
                 <w:szCs w:val="21"/>
               </w:rPr>
             </w:pPr>
+            <w:proofErr w:type="spellStart"/>
             <w:r>
               <w:rPr>
                 <w:sz w:val="21"/>
@@ -3272,6 +3358,7 @@
               </w:rPr>
               <w:t>Gsl</w:t>
             </w:r>
+            <w:proofErr w:type="spellEnd"/>
           </w:p>
         </w:tc>
         <w:tc>
@@ -3287,6 +3374,7 @@
                 <w:szCs w:val="21"/>
               </w:rPr>
             </w:pPr>
+            <w:proofErr w:type="spellStart"/>
             <w:r>
               <w:rPr>
                 <w:sz w:val="21"/>
@@ -3294,6 +3382,7 @@
               </w:rPr>
               <w:t>Msa</w:t>
             </w:r>
+            <w:proofErr w:type="spellEnd"/>
           </w:p>
         </w:tc>
         <w:tc>
@@ -3309,6 +3398,7 @@
                 <w:szCs w:val="21"/>
               </w:rPr>
             </w:pPr>
+            <w:proofErr w:type="spellStart"/>
             <w:r>
               <w:rPr>
                 <w:sz w:val="21"/>
@@ -3316,6 +3406,7 @@
               </w:rPr>
               <w:t>Gsa</w:t>
             </w:r>
+            <w:proofErr w:type="spellEnd"/>
           </w:p>
         </w:tc>
         <w:tc>
@@ -3711,6 +3802,7 @@
                 <w:szCs w:val="21"/>
               </w:rPr>
             </w:pPr>
+            <w:proofErr w:type="spellStart"/>
             <w:r>
               <w:rPr>
                 <w:sz w:val="21"/>
@@ -3718,6 +3810,7 @@
               </w:rPr>
               <w:t>spn</w:t>
             </w:r>
+            <w:proofErr w:type="spellEnd"/>
           </w:p>
         </w:tc>
         <w:tc>
@@ -3755,6 +3848,7 @@
                 <w:szCs w:val="21"/>
               </w:rPr>
             </w:pPr>
+            <w:proofErr w:type="spellStart"/>
             <w:r>
               <w:rPr>
                 <w:sz w:val="21"/>
@@ -3762,6 +3856,7 @@
               </w:rPr>
               <w:t>Gsn</w:t>
             </w:r>
+            <w:proofErr w:type="spellEnd"/>
           </w:p>
         </w:tc>
         <w:tc>
@@ -3777,6 +3872,7 @@
                 <w:szCs w:val="21"/>
               </w:rPr>
             </w:pPr>
+            <w:proofErr w:type="spellStart"/>
             <w:r>
               <w:rPr>
                 <w:sz w:val="21"/>
@@ -3784,6 +3880,7 @@
               </w:rPr>
               <w:t>Msln</w:t>
             </w:r>
+            <w:proofErr w:type="spellEnd"/>
           </w:p>
         </w:tc>
         <w:tc>
@@ -3799,6 +3896,7 @@
                 <w:szCs w:val="21"/>
               </w:rPr>
             </w:pPr>
+            <w:proofErr w:type="spellStart"/>
             <w:r>
               <w:rPr>
                 <w:sz w:val="21"/>
@@ -3806,6 +3904,7 @@
               </w:rPr>
               <w:t>Gsln</w:t>
             </w:r>
+            <w:proofErr w:type="spellEnd"/>
           </w:p>
         </w:tc>
         <w:tc>
@@ -3821,6 +3920,7 @@
                 <w:szCs w:val="21"/>
               </w:rPr>
             </w:pPr>
+            <w:proofErr w:type="spellStart"/>
             <w:r>
               <w:rPr>
                 <w:sz w:val="21"/>
@@ -3828,6 +3928,7 @@
               </w:rPr>
               <w:t>Msan</w:t>
             </w:r>
+            <w:proofErr w:type="spellEnd"/>
           </w:p>
         </w:tc>
         <w:tc>
@@ -3843,6 +3944,7 @@
                 <w:szCs w:val="21"/>
               </w:rPr>
             </w:pPr>
+            <w:proofErr w:type="spellStart"/>
             <w:r>
               <w:rPr>
                 <w:sz w:val="21"/>
@@ -3850,6 +3952,7 @@
               </w:rPr>
               <w:t>Gsan</w:t>
             </w:r>
+            <w:proofErr w:type="spellEnd"/>
           </w:p>
         </w:tc>
         <w:tc>
@@ -3929,7 +4032,21 @@
         <w:t>Community at time t+1 = com</w:t>
       </w:r>
       <w:r>
-        <w:t>munity at time t * transition ma</w:t>
+        <w:t xml:space="preserve">munity at time t * </w:t>
+      </w:r>
+      <w:proofErr w:type="spellStart"/>
+      <w:r>
+        <w:t>mortality&amp;</w:t>
+      </w:r>
+      <w:r>
+        <w:t>transition</w:t>
+      </w:r>
+      <w:proofErr w:type="spellEnd"/>
+      <w:r>
+        <w:t xml:space="preserve"> rate</w:t>
+      </w:r>
+      <w:r>
+        <w:t xml:space="preserve"> ma</w:t>
       </w:r>
       <w:r>
         <w:t>trix</w:t>
@@ -3972,8 +4089,11 @@
       <w:r>
         <w:t>Only adult produces seeds</w:t>
       </w:r>
-      <w:bookmarkStart w:id="0" w:name="_GoBack"/>
-      <w:bookmarkEnd w:id="0"/>
+    </w:p>
+    <w:p>
+      <w:pPr>
+        <w:ind w:left="720"/>
+      </w:pPr>
     </w:p>
     <w:p>
       <w:pPr>
@@ -4015,7 +4135,23 @@
         <w:ind w:left="1080"/>
       </w:pPr>
       <w:r>
-        <w:t>t0.com = matrix(data=100,nrow=4, ncol=4)</w:t>
+        <w:t xml:space="preserve">t0.com = </w:t>
+      </w:r>
+      <w:proofErr w:type="gramStart"/>
+      <w:r>
+        <w:t>matrix(</w:t>
+      </w:r>
+      <w:proofErr w:type="gramEnd"/>
+      <w:r>
+        <w:t xml:space="preserve">data=100,nrow=4, </w:t>
+      </w:r>
+      <w:proofErr w:type="spellStart"/>
+      <w:r>
+        <w:t>ncol</w:t>
+      </w:r>
+      <w:proofErr w:type="spellEnd"/>
+      <w:r>
+        <w:t>=4)</w:t>
       </w:r>
     </w:p>
     <w:p>
@@ -4033,7 +4169,53 @@
         </w:numPr>
       </w:pPr>
       <w:r>
-        <w:t>Generate dummy transition rate matrix with 7 rates as columns (Ra, Gs, Msl, Gsl, Msa, Gsa, Ma) and 4 species as rows (4x7)</w:t>
+        <w:t xml:space="preserve">Generate dummy </w:t>
+      </w:r>
+      <w:r>
+        <w:t xml:space="preserve">mortality and </w:t>
+      </w:r>
+      <w:r>
+        <w:t xml:space="preserve">transition rate matrix with 7 rates as columns (Ra, </w:t>
+      </w:r>
+      <w:proofErr w:type="spellStart"/>
+      <w:r>
+        <w:t>Gs</w:t>
+      </w:r>
+      <w:proofErr w:type="spellEnd"/>
+      <w:r>
+        <w:t xml:space="preserve">, </w:t>
+      </w:r>
+      <w:proofErr w:type="spellStart"/>
+      <w:r>
+        <w:t>Msl</w:t>
+      </w:r>
+      <w:proofErr w:type="spellEnd"/>
+      <w:r>
+        <w:t xml:space="preserve">, </w:t>
+      </w:r>
+      <w:proofErr w:type="spellStart"/>
+      <w:r>
+        <w:t>Gsl</w:t>
+      </w:r>
+      <w:proofErr w:type="spellEnd"/>
+      <w:r>
+        <w:t xml:space="preserve">, </w:t>
+      </w:r>
+      <w:proofErr w:type="spellStart"/>
+      <w:r>
+        <w:t>Msa</w:t>
+      </w:r>
+      <w:proofErr w:type="spellEnd"/>
+      <w:r>
+        <w:t xml:space="preserve">, </w:t>
+      </w:r>
+      <w:proofErr w:type="spellStart"/>
+      <w:r>
+        <w:t>Gsa</w:t>
+      </w:r>
+      <w:proofErr w:type="spellEnd"/>
+      <w:r>
+        <w:t>, Ma) and 4 species as rows (4x7)</w:t>
       </w:r>
     </w:p>
     <w:p>
@@ -4058,7 +4240,12 @@
       </w:pPr>
       <w:r>
         <w:tab/>
-        <w:t xml:space="preserve">Each trees produce </w:t>
+      </w:r>
+      <w:r>
+        <w:t xml:space="preserve">species </w:t>
+      </w:r>
+      <w:r>
+        <w:t xml:space="preserve">produce </w:t>
       </w:r>
       <w:r>
         <w:t xml:space="preserve">between </w:t>
@@ -4068,6 +4255,9 @@
       </w:r>
       <w:r>
         <w:t xml:space="preserve"> to 1000 seeds</w:t>
+      </w:r>
+      <w:r>
+        <w:t>/tree</w:t>
       </w:r>
     </w:p>
     <w:p>
@@ -4077,7 +4267,20 @@
       </w:pPr>
       <w:r>
         <w:tab/>
-        <w:t>sample(100:1000,  )</w:t>
+      </w:r>
+      <w:proofErr w:type="gramStart"/>
+      <w:r>
+        <w:t>sample(</w:t>
+      </w:r>
+      <w:proofErr w:type="gramEnd"/>
+      <w:r>
+        <w:t>100:1000,</w:t>
+      </w:r>
+      <w:r>
+        <w:t xml:space="preserve"> 4, replace=TRUE</w:t>
+      </w:r>
+      <w:r>
+        <w:t>)</w:t>
       </w:r>
     </w:p>
     <w:p>
@@ -4088,27 +4291,6 @@
           <w:u w:val="single"/>
         </w:rPr>
       </w:pPr>
-      <w:r>
-        <w:rPr>
-          <w:u w:val="single"/>
-        </w:rPr>
-        <w:t>Msl, Msa, Ma</w:t>
-      </w:r>
-    </w:p>
-    <w:p>
-      <w:pPr>
-        <w:pStyle w:val="ListParagraph"/>
-        <w:ind w:left="1080"/>
-      </w:pPr>
-      <w:r>
-        <w:t>As survival curve of trees is type III then 1-Gs (Ms rate) &gt;&gt;&gt;Msl&gt;&gt;Msa&gt;Ma</w:t>
-      </w:r>
-    </w:p>
-    <w:p>
-      <w:pPr>
-        <w:pStyle w:val="ListParagraph"/>
-        <w:ind w:left="1080"/>
-      </w:pPr>
     </w:p>
     <w:p>
       <w:pPr>
@@ -4118,11 +4300,442 @@
           <w:u w:val="single"/>
         </w:rPr>
       </w:pPr>
+      <w:proofErr w:type="spellStart"/>
       <w:r>
         <w:rPr>
           <w:u w:val="single"/>
         </w:rPr>
-        <w:t>Gs, Gsl, Gsa</w:t>
+        <w:t>Msl</w:t>
+      </w:r>
+      <w:proofErr w:type="spellEnd"/>
+      <w:r>
+        <w:rPr>
+          <w:u w:val="single"/>
+        </w:rPr>
+        <w:t xml:space="preserve">, </w:t>
+      </w:r>
+      <w:proofErr w:type="spellStart"/>
+      <w:r>
+        <w:rPr>
+          <w:u w:val="single"/>
+        </w:rPr>
+        <w:t>Msa</w:t>
+      </w:r>
+      <w:proofErr w:type="spellEnd"/>
+      <w:r>
+        <w:rPr>
+          <w:u w:val="single"/>
+        </w:rPr>
+        <w:t>, Ma</w:t>
+      </w:r>
+      <w:r>
+        <w:rPr>
+          <w:u w:val="single"/>
+        </w:rPr>
+        <w:t xml:space="preserve"> (mortality rates)</w:t>
+      </w:r>
+    </w:p>
+    <w:p>
+      <w:pPr>
+        <w:pStyle w:val="ListParagraph"/>
+        <w:ind w:left="1080" w:firstLine="360"/>
+      </w:pPr>
+      <w:r>
+        <w:t>As survival curve of trees is type III then</w:t>
+      </w:r>
+      <w:r>
+        <w:t xml:space="preserve"> I expect that </w:t>
+      </w:r>
+    </w:p>
+    <w:p>
+      <w:pPr>
+        <w:pStyle w:val="ListParagraph"/>
+        <w:ind w:left="1080" w:firstLine="360"/>
+      </w:pPr>
+      <w:r>
+        <w:t xml:space="preserve"> 1-Gs (</w:t>
+      </w:r>
+      <w:proofErr w:type="spellStart"/>
+      <w:r>
+        <w:t>Ms</w:t>
+      </w:r>
+      <w:proofErr w:type="spellEnd"/>
+      <w:r>
+        <w:t xml:space="preserve"> rate) &gt;&gt;&gt;</w:t>
+      </w:r>
+      <w:proofErr w:type="spellStart"/>
+      <w:r>
+        <w:t>Msl</w:t>
+      </w:r>
+      <w:proofErr w:type="spellEnd"/>
+      <w:r>
+        <w:t>&gt;&gt;</w:t>
+      </w:r>
+      <w:proofErr w:type="spellStart"/>
+      <w:r>
+        <w:t>Msa</w:t>
+      </w:r>
+      <w:proofErr w:type="spellEnd"/>
+      <w:r>
+        <w:t>&gt;Ma</w:t>
+      </w:r>
+    </w:p>
+    <w:p/>
+    <w:p>
+      <w:pPr>
+        <w:pStyle w:val="ListParagraph"/>
+        <w:ind w:left="1440"/>
+      </w:pPr>
+      <w:proofErr w:type="spellStart"/>
+      <w:r>
+        <w:t>Msl</w:t>
+      </w:r>
+      <w:proofErr w:type="spellEnd"/>
+      <w:r>
+        <w:t xml:space="preserve"> = </w:t>
+      </w:r>
+      <w:proofErr w:type="spellStart"/>
+      <w:proofErr w:type="gramStart"/>
+      <w:r>
+        <w:t>rnorm</w:t>
+      </w:r>
+      <w:proofErr w:type="spellEnd"/>
+      <w:r>
+        <w:t>(</w:t>
+      </w:r>
+      <w:proofErr w:type="gramEnd"/>
+      <w:r>
+        <w:t xml:space="preserve">4, mean=0.7, </w:t>
+      </w:r>
+      <w:proofErr w:type="spellStart"/>
+      <w:r>
+        <w:t>sd</w:t>
+      </w:r>
+      <w:proofErr w:type="spellEnd"/>
+      <w:r>
+        <w:t>=0.09) #</w:t>
+      </w:r>
+      <w:r>
+        <w:t>~</w:t>
+      </w:r>
+      <w:r>
+        <w:t xml:space="preserve"> 70 seedlings out of 100 die in </w:t>
+      </w:r>
+      <w:r>
+        <w:t>year1</w:t>
+      </w:r>
+    </w:p>
+    <w:p>
+      <w:pPr>
+        <w:pStyle w:val="ListParagraph"/>
+        <w:ind w:left="1440"/>
+      </w:pPr>
+      <w:proofErr w:type="spellStart"/>
+      <w:r>
+        <w:t>Msa</w:t>
+      </w:r>
+      <w:proofErr w:type="spellEnd"/>
+      <w:r>
+        <w:t xml:space="preserve"> = </w:t>
+      </w:r>
+      <w:proofErr w:type="spellStart"/>
+      <w:proofErr w:type="gramStart"/>
+      <w:r>
+        <w:t>rnorm</w:t>
+      </w:r>
+      <w:proofErr w:type="spellEnd"/>
+      <w:r>
+        <w:t>(</w:t>
+      </w:r>
+      <w:proofErr w:type="gramEnd"/>
+      <w:r>
+        <w:t xml:space="preserve">4, mean=0.04, </w:t>
+      </w:r>
+      <w:proofErr w:type="spellStart"/>
+      <w:r>
+        <w:t>sd</w:t>
+      </w:r>
+      <w:proofErr w:type="spellEnd"/>
+      <w:r>
+        <w:t>=0.009) #</w:t>
+      </w:r>
+      <w:r>
+        <w:t>~</w:t>
+      </w:r>
+      <w:r>
+        <w:t xml:space="preserve"> 4 saplings out of 100 die in </w:t>
+      </w:r>
+      <w:r>
+        <w:t>year1</w:t>
+      </w:r>
+    </w:p>
+    <w:p>
+      <w:pPr>
+        <w:pStyle w:val="ListParagraph"/>
+        <w:ind w:left="1080"/>
+      </w:pPr>
+      <w:r>
+        <w:tab/>
+        <w:t xml:space="preserve">Ma = </w:t>
+      </w:r>
+      <w:proofErr w:type="spellStart"/>
+      <w:proofErr w:type="gramStart"/>
+      <w:r>
+        <w:t>rnorm</w:t>
+      </w:r>
+      <w:proofErr w:type="spellEnd"/>
+      <w:r>
+        <w:t>(</w:t>
+      </w:r>
+      <w:proofErr w:type="gramEnd"/>
+      <w:r>
+        <w:t xml:space="preserve">4, mean=0.0005, </w:t>
+      </w:r>
+      <w:proofErr w:type="spellStart"/>
+      <w:r>
+        <w:t>sd</w:t>
+      </w:r>
+      <w:proofErr w:type="spellEnd"/>
+      <w:r>
+        <w:t>=0.00001) #</w:t>
+      </w:r>
+      <w:r>
+        <w:t>~</w:t>
+      </w:r>
+      <w:r>
+        <w:t xml:space="preserve"> 0.05 trees out of 100 die</w:t>
+      </w:r>
+      <w:r>
+        <w:t xml:space="preserve"> in year1</w:t>
+      </w:r>
+    </w:p>
+    <w:p>
+      <w:pPr>
+        <w:pStyle w:val="ListParagraph"/>
+        <w:ind w:left="1080"/>
+        <w:rPr>
+          <w:u w:val="single"/>
+        </w:rPr>
+      </w:pPr>
+    </w:p>
+    <w:p>
+      <w:pPr>
+        <w:pStyle w:val="ListParagraph"/>
+        <w:ind w:left="1080"/>
+        <w:rPr>
+          <w:u w:val="single"/>
+        </w:rPr>
+      </w:pPr>
+      <w:proofErr w:type="spellStart"/>
+      <w:r>
+        <w:rPr>
+          <w:u w:val="single"/>
+        </w:rPr>
+        <w:t>Gs</w:t>
+      </w:r>
+      <w:proofErr w:type="spellEnd"/>
+      <w:r>
+        <w:rPr>
+          <w:u w:val="single"/>
+        </w:rPr>
+        <w:t xml:space="preserve">, </w:t>
+      </w:r>
+      <w:proofErr w:type="spellStart"/>
+      <w:r>
+        <w:rPr>
+          <w:u w:val="single"/>
+        </w:rPr>
+        <w:t>Gsl</w:t>
+      </w:r>
+      <w:proofErr w:type="spellEnd"/>
+      <w:r>
+        <w:rPr>
+          <w:u w:val="single"/>
+        </w:rPr>
+        <w:t xml:space="preserve">, </w:t>
+      </w:r>
+      <w:proofErr w:type="spellStart"/>
+      <w:r>
+        <w:rPr>
+          <w:u w:val="single"/>
+        </w:rPr>
+        <w:t>Gsa</w:t>
+      </w:r>
+      <w:proofErr w:type="spellEnd"/>
+      <w:r>
+        <w:rPr>
+          <w:u w:val="single"/>
+        </w:rPr>
+        <w:t xml:space="preserve"> (transition rates)</w:t>
+      </w:r>
+    </w:p>
+    <w:p>
+      <w:pPr>
+        <w:pStyle w:val="ListParagraph"/>
+        <w:ind w:left="1080"/>
+      </w:pPr>
+      <w:r>
+        <w:tab/>
+      </w:r>
+    </w:p>
+    <w:p>
+      <w:pPr>
+        <w:pStyle w:val="ListParagraph"/>
+        <w:ind w:left="1080" w:firstLine="360"/>
+      </w:pPr>
+      <w:proofErr w:type="spellStart"/>
+      <w:r>
+        <w:t>Gs</w:t>
+      </w:r>
+      <w:proofErr w:type="spellEnd"/>
+      <w:r>
+        <w:t xml:space="preserve"> = </w:t>
+      </w:r>
+      <w:proofErr w:type="spellStart"/>
+      <w:proofErr w:type="gramStart"/>
+      <w:r>
+        <w:t>rnorm</w:t>
+      </w:r>
+      <w:proofErr w:type="spellEnd"/>
+      <w:r>
+        <w:t>(</w:t>
+      </w:r>
+      <w:proofErr w:type="gramEnd"/>
+      <w:r>
+        <w:t xml:space="preserve">4,mean=0.2, </w:t>
+      </w:r>
+      <w:proofErr w:type="spellStart"/>
+      <w:r>
+        <w:t>sd</w:t>
+      </w:r>
+      <w:proofErr w:type="spellEnd"/>
+      <w:r>
+        <w:t>=0.1) #20% of seeds survives to seedling stage</w:t>
+      </w:r>
+    </w:p>
+    <w:p>
+      <w:pPr>
+        <w:pStyle w:val="ListParagraph"/>
+        <w:ind w:left="1080" w:firstLine="360"/>
+      </w:pPr>
+      <w:r>
+        <w:tab/>
+      </w:r>
+    </w:p>
+    <w:p>
+      <w:pPr>
+        <w:pStyle w:val="ListParagraph"/>
+        <w:ind w:left="1080" w:firstLine="360"/>
+      </w:pPr>
+      <w:proofErr w:type="spellStart"/>
+      <w:r>
+        <w:t>Gsl</w:t>
+      </w:r>
+      <w:proofErr w:type="spellEnd"/>
+      <w:r>
+        <w:t xml:space="preserve"> and </w:t>
+      </w:r>
+      <w:proofErr w:type="spellStart"/>
+      <w:r>
+        <w:t>Gsa</w:t>
+      </w:r>
+      <w:proofErr w:type="spellEnd"/>
+      <w:r>
+        <w:t xml:space="preserve"> </w:t>
+      </w:r>
+    </w:p>
+    <w:p>
+      <w:pPr>
+        <w:pStyle w:val="ListParagraph"/>
+        <w:ind w:left="1440"/>
+      </w:pPr>
+    </w:p>
+    <w:p>
+      <w:pPr>
+        <w:pStyle w:val="ListParagraph"/>
+        <w:ind w:left="1440"/>
+      </w:pPr>
+      <w:r>
+        <w:t>I think it will take a long time for transitioning from seedling to sapling and sapling to adult, it may require many years--- therefore, I expect the rate to be very low</w:t>
+      </w:r>
+    </w:p>
+    <w:p>
+      <w:pPr>
+        <w:pStyle w:val="ListParagraph"/>
+        <w:ind w:left="1440"/>
+      </w:pPr>
+    </w:p>
+    <w:p>
+      <w:pPr>
+        <w:pStyle w:val="ListParagraph"/>
+        <w:ind w:left="1440"/>
+      </w:pPr>
+      <w:proofErr w:type="spellStart"/>
+      <w:r>
+        <w:t>Gsl</w:t>
+      </w:r>
+      <w:proofErr w:type="spellEnd"/>
+      <w:r>
+        <w:t xml:space="preserve"> = </w:t>
+      </w:r>
+      <w:proofErr w:type="spellStart"/>
+      <w:proofErr w:type="gramStart"/>
+      <w:r>
+        <w:t>rnorm</w:t>
+      </w:r>
+      <w:proofErr w:type="spellEnd"/>
+      <w:r>
+        <w:t>(</w:t>
+      </w:r>
+      <w:proofErr w:type="gramEnd"/>
+      <w:r>
+        <w:t xml:space="preserve">4, mean=0.004, </w:t>
+      </w:r>
+      <w:proofErr w:type="spellStart"/>
+      <w:r>
+        <w:t>sd</w:t>
+      </w:r>
+      <w:proofErr w:type="spellEnd"/>
+      <w:r>
+        <w:t>=0.0009) #0.4 seedlings turn into sapling in first year</w:t>
+      </w:r>
+    </w:p>
+    <w:p>
+      <w:pPr>
+        <w:pStyle w:val="ListParagraph"/>
+        <w:ind w:left="1080"/>
+      </w:pPr>
+      <w:r>
+        <w:tab/>
+      </w:r>
+      <w:proofErr w:type="spellStart"/>
+      <w:r>
+        <w:t>Gsa</w:t>
+      </w:r>
+      <w:proofErr w:type="spellEnd"/>
+      <w:r>
+        <w:t xml:space="preserve"> = </w:t>
+      </w:r>
+      <w:proofErr w:type="spellStart"/>
+      <w:proofErr w:type="gramStart"/>
+      <w:r>
+        <w:t>rnorm</w:t>
+      </w:r>
+      <w:proofErr w:type="spellEnd"/>
+      <w:r>
+        <w:t>(</w:t>
+      </w:r>
+      <w:proofErr w:type="gramEnd"/>
+      <w:r>
+        <w:t xml:space="preserve">4, mean=0.002, </w:t>
+      </w:r>
+      <w:proofErr w:type="spellStart"/>
+      <w:r>
+        <w:t>sd</w:t>
+      </w:r>
+      <w:proofErr w:type="spellEnd"/>
+      <w:r>
+        <w:t>=0.0001) #0.2 saplings turn into adult in first year</w:t>
       </w:r>
     </w:p>
     <w:p>
@@ -4223,6 +4836,7 @@
                 <w:szCs w:val="21"/>
               </w:rPr>
             </w:pPr>
+            <w:proofErr w:type="spellStart"/>
             <w:r>
               <w:rPr>
                 <w:sz w:val="21"/>
@@ -4230,6 +4844,7 @@
               </w:rPr>
               <w:t>Gs</w:t>
             </w:r>
+            <w:proofErr w:type="spellEnd"/>
           </w:p>
         </w:tc>
         <w:tc>
@@ -4343,6 +4958,7 @@
                 <w:szCs w:val="21"/>
               </w:rPr>
             </w:pPr>
+            <w:proofErr w:type="spellStart"/>
             <w:r>
               <w:rPr>
                 <w:sz w:val="21"/>
@@ -4350,6 +4966,7 @@
               </w:rPr>
               <w:t>Gsl</w:t>
             </w:r>
+            <w:proofErr w:type="spellEnd"/>
           </w:p>
         </w:tc>
         <w:tc>
@@ -4463,6 +5080,7 @@
                 <w:szCs w:val="21"/>
               </w:rPr>
             </w:pPr>
+            <w:proofErr w:type="spellStart"/>
             <w:r>
               <w:rPr>
                 <w:sz w:val="21"/>
@@ -4470,6 +5088,7 @@
               </w:rPr>
               <w:t>Gsa</w:t>
             </w:r>
+            <w:proofErr w:type="spellEnd"/>
           </w:p>
         </w:tc>
       </w:tr>
@@ -4573,11 +5192,12 @@
     </w:tbl>
     <w:p>
       <w:pPr>
-        <w:ind w:left="720"/>
-      </w:pPr>
-      <w:r>
-        <w:t xml:space="preserve">2.  </w:t>
-      </w:r>
+        <w:pStyle w:val="ListParagraph"/>
+        <w:numPr>
+          <w:ilvl w:val="0"/>
+          <w:numId w:val="6"/>
+        </w:numPr>
+      </w:pPr>
       <w:r>
         <w:t xml:space="preserve">Create the function that </w:t>
       </w:r>
@@ -4588,7 +5208,13 @@
         <w:t>4x7</w:t>
       </w:r>
       <w:r>
-        <w:t xml:space="preserve"> matrix containing transition rates and produce an array </w:t>
+        <w:t xml:space="preserve"> matrix containing</w:t>
+      </w:r>
+      <w:r>
+        <w:t xml:space="preserve"> mortality and</w:t>
+      </w:r>
+      <w:r>
+        <w:t xml:space="preserve"> transition rates and produce an array </w:t>
       </w:r>
       <w:r>
         <w:t>containing transition matrix</w:t>
@@ -4600,741 +5226,73 @@
         <w:t xml:space="preserve"> of each species</w:t>
       </w:r>
     </w:p>
-    <w:tbl>
-      <w:tblPr>
-        <w:tblStyle w:val="TableGrid"/>
-        <w:tblW w:w="4298" w:type="dxa"/>
-        <w:tblInd w:w="2605" w:type="dxa"/>
-        <w:tblBorders>
-          <w:top w:val="none" w:sz="0" w:space="0" w:color="auto"/>
-          <w:left w:val="none" w:sz="0" w:space="0" w:color="auto"/>
-          <w:bottom w:val="none" w:sz="0" w:space="0" w:color="auto"/>
-          <w:right w:val="none" w:sz="0" w:space="0" w:color="auto"/>
-          <w:insideH w:val="none" w:sz="0" w:space="0" w:color="auto"/>
-          <w:insideV w:val="none" w:sz="0" w:space="0" w:color="auto"/>
-        </w:tblBorders>
-        <w:tblLook w:val="04A0" w:firstRow="1" w:lastRow="0" w:firstColumn="1" w:lastColumn="0" w:noHBand="0" w:noVBand="1"/>
-      </w:tblPr>
-      <w:tblGrid>
-        <w:gridCol w:w="530"/>
-        <w:gridCol w:w="541"/>
-        <w:gridCol w:w="541"/>
-        <w:gridCol w:w="637"/>
-        <w:gridCol w:w="590"/>
-        <w:gridCol w:w="689"/>
-        <w:gridCol w:w="642"/>
-        <w:gridCol w:w="607"/>
-      </w:tblGrid>
-      <w:tr>
-        <w:tc>
-          <w:tcPr>
-            <w:tcW w:w="575" w:type="dxa"/>
-          </w:tcPr>
-          <w:p>
-            <w:pPr>
-              <w:pStyle w:val="ListParagraph"/>
-              <w:ind w:left="0"/>
-              <w:rPr>
-                <w:sz w:val="21"/>
-                <w:szCs w:val="21"/>
-              </w:rPr>
-            </w:pPr>
-          </w:p>
-        </w:tc>
-        <w:tc>
-          <w:tcPr>
-            <w:tcW w:w="462" w:type="dxa"/>
-          </w:tcPr>
-          <w:p>
-            <w:pPr>
-              <w:pStyle w:val="ListParagraph"/>
-              <w:ind w:left="0"/>
-              <w:rPr>
-                <w:sz w:val="21"/>
-                <w:szCs w:val="21"/>
-              </w:rPr>
-            </w:pPr>
-            <w:r>
-              <w:rPr>
-                <w:sz w:val="21"/>
-                <w:szCs w:val="21"/>
-              </w:rPr>
-              <w:t>Ra</w:t>
-            </w:r>
-          </w:p>
-        </w:tc>
-        <w:tc>
-          <w:tcPr>
-            <w:tcW w:w="462" w:type="dxa"/>
-          </w:tcPr>
-          <w:p>
-            <w:pPr>
-              <w:pStyle w:val="ListParagraph"/>
-              <w:ind w:left="0"/>
-              <w:rPr>
-                <w:sz w:val="21"/>
-                <w:szCs w:val="21"/>
-              </w:rPr>
-            </w:pPr>
-            <w:r>
-              <w:rPr>
-                <w:sz w:val="21"/>
-                <w:szCs w:val="21"/>
-              </w:rPr>
-              <w:t>Gs</w:t>
-            </w:r>
-          </w:p>
-        </w:tc>
-        <w:tc>
-          <w:tcPr>
-            <w:tcW w:w="571" w:type="dxa"/>
-          </w:tcPr>
-          <w:p>
-            <w:pPr>
-              <w:pStyle w:val="ListParagraph"/>
-              <w:ind w:left="0"/>
-              <w:rPr>
-                <w:sz w:val="21"/>
-                <w:szCs w:val="21"/>
-              </w:rPr>
-            </w:pPr>
-            <w:r>
-              <w:rPr>
-                <w:sz w:val="21"/>
-                <w:szCs w:val="21"/>
-              </w:rPr>
-              <w:t>Msl</w:t>
-            </w:r>
-          </w:p>
-        </w:tc>
-        <w:tc>
-          <w:tcPr>
-            <w:tcW w:w="483" w:type="dxa"/>
-          </w:tcPr>
-          <w:p>
-            <w:pPr>
-              <w:pStyle w:val="ListParagraph"/>
-              <w:ind w:left="0"/>
-              <w:rPr>
-                <w:sz w:val="21"/>
-                <w:szCs w:val="21"/>
-              </w:rPr>
-            </w:pPr>
-            <w:r>
-              <w:rPr>
-                <w:sz w:val="21"/>
-                <w:szCs w:val="21"/>
-              </w:rPr>
-              <w:t>Gsl</w:t>
-            </w:r>
-          </w:p>
-        </w:tc>
-        <w:tc>
-          <w:tcPr>
-            <w:tcW w:w="631" w:type="dxa"/>
-          </w:tcPr>
-          <w:p>
-            <w:pPr>
-              <w:pStyle w:val="ListParagraph"/>
-              <w:ind w:left="0"/>
-              <w:rPr>
-                <w:sz w:val="21"/>
-                <w:szCs w:val="21"/>
-              </w:rPr>
-            </w:pPr>
-            <w:r>
-              <w:rPr>
-                <w:sz w:val="21"/>
-                <w:szCs w:val="21"/>
-              </w:rPr>
-              <w:t>Msa</w:t>
-            </w:r>
-          </w:p>
-        </w:tc>
-        <w:tc>
-          <w:tcPr>
-            <w:tcW w:w="577" w:type="dxa"/>
-          </w:tcPr>
-          <w:p>
-            <w:pPr>
-              <w:pStyle w:val="ListParagraph"/>
-              <w:ind w:left="0"/>
-              <w:rPr>
-                <w:sz w:val="21"/>
-                <w:szCs w:val="21"/>
-              </w:rPr>
-            </w:pPr>
-            <w:r>
-              <w:rPr>
-                <w:sz w:val="21"/>
-                <w:szCs w:val="21"/>
-              </w:rPr>
-              <w:t>Gsa</w:t>
-            </w:r>
-          </w:p>
-        </w:tc>
-        <w:tc>
-          <w:tcPr>
-            <w:tcW w:w="537" w:type="dxa"/>
-          </w:tcPr>
-          <w:p>
-            <w:pPr>
-              <w:pStyle w:val="ListParagraph"/>
-              <w:ind w:left="0"/>
-              <w:rPr>
-                <w:sz w:val="21"/>
-                <w:szCs w:val="21"/>
-              </w:rPr>
-            </w:pPr>
-            <w:r>
-              <w:rPr>
-                <w:sz w:val="21"/>
-                <w:szCs w:val="21"/>
-              </w:rPr>
-              <w:t>Ma</w:t>
-            </w:r>
-          </w:p>
-        </w:tc>
-      </w:tr>
-      <w:tr>
-        <w:tc>
-          <w:tcPr>
-            <w:tcW w:w="575" w:type="dxa"/>
-          </w:tcPr>
-          <w:p>
-            <w:pPr>
-              <w:pStyle w:val="ListParagraph"/>
-              <w:ind w:left="0"/>
-              <w:rPr>
-                <w:sz w:val="21"/>
-                <w:szCs w:val="21"/>
-              </w:rPr>
-            </w:pPr>
-            <w:r>
-              <w:rPr>
-                <w:sz w:val="21"/>
-                <w:szCs w:val="21"/>
-              </w:rPr>
-              <w:t>sp1</w:t>
-            </w:r>
-          </w:p>
-        </w:tc>
-        <w:tc>
-          <w:tcPr>
-            <w:tcW w:w="462" w:type="dxa"/>
-          </w:tcPr>
-          <w:p>
-            <w:pPr>
-              <w:pStyle w:val="ListParagraph"/>
-              <w:ind w:left="0"/>
-              <w:rPr>
-                <w:sz w:val="21"/>
-                <w:szCs w:val="21"/>
-              </w:rPr>
-            </w:pPr>
-            <w:r>
-              <w:rPr>
-                <w:sz w:val="21"/>
-                <w:szCs w:val="21"/>
-              </w:rPr>
-              <w:t>Ra1</w:t>
-            </w:r>
-          </w:p>
-        </w:tc>
-        <w:tc>
-          <w:tcPr>
-            <w:tcW w:w="462" w:type="dxa"/>
-          </w:tcPr>
-          <w:p>
-            <w:pPr>
-              <w:pStyle w:val="ListParagraph"/>
-              <w:ind w:left="0"/>
-              <w:rPr>
-                <w:sz w:val="21"/>
-                <w:szCs w:val="21"/>
-              </w:rPr>
-            </w:pPr>
-            <w:r>
-              <w:rPr>
-                <w:sz w:val="21"/>
-                <w:szCs w:val="21"/>
-              </w:rPr>
-              <w:t>Gs1</w:t>
-            </w:r>
-          </w:p>
-        </w:tc>
-        <w:tc>
-          <w:tcPr>
-            <w:tcW w:w="571" w:type="dxa"/>
-          </w:tcPr>
-          <w:p>
-            <w:pPr>
-              <w:pStyle w:val="ListParagraph"/>
-              <w:ind w:left="0"/>
-              <w:rPr>
-                <w:sz w:val="21"/>
-                <w:szCs w:val="21"/>
-              </w:rPr>
-            </w:pPr>
-            <w:r>
-              <w:rPr>
-                <w:sz w:val="21"/>
-                <w:szCs w:val="21"/>
-              </w:rPr>
-              <w:t>Msl1</w:t>
-            </w:r>
-          </w:p>
-        </w:tc>
-        <w:tc>
-          <w:tcPr>
-            <w:tcW w:w="483" w:type="dxa"/>
-          </w:tcPr>
-          <w:p>
-            <w:pPr>
-              <w:pStyle w:val="ListParagraph"/>
-              <w:ind w:left="0"/>
-              <w:rPr>
-                <w:sz w:val="21"/>
-                <w:szCs w:val="21"/>
-              </w:rPr>
-            </w:pPr>
-            <w:r>
-              <w:rPr>
-                <w:sz w:val="21"/>
-                <w:szCs w:val="21"/>
-              </w:rPr>
-              <w:t>Gls1</w:t>
-            </w:r>
-          </w:p>
-        </w:tc>
-        <w:tc>
-          <w:tcPr>
-            <w:tcW w:w="631" w:type="dxa"/>
-          </w:tcPr>
-          <w:p>
-            <w:pPr>
-              <w:pStyle w:val="ListParagraph"/>
-              <w:ind w:left="0"/>
-              <w:rPr>
-                <w:sz w:val="21"/>
-                <w:szCs w:val="21"/>
-              </w:rPr>
-            </w:pPr>
-            <w:r>
-              <w:rPr>
-                <w:sz w:val="21"/>
-                <w:szCs w:val="21"/>
-              </w:rPr>
-              <w:t>Msa1</w:t>
-            </w:r>
-          </w:p>
-        </w:tc>
-        <w:tc>
-          <w:tcPr>
-            <w:tcW w:w="577" w:type="dxa"/>
-          </w:tcPr>
-          <w:p>
-            <w:pPr>
-              <w:pStyle w:val="ListParagraph"/>
-              <w:ind w:left="0"/>
-              <w:rPr>
-                <w:sz w:val="21"/>
-                <w:szCs w:val="21"/>
-              </w:rPr>
-            </w:pPr>
-            <w:r>
-              <w:rPr>
-                <w:sz w:val="21"/>
-                <w:szCs w:val="21"/>
-              </w:rPr>
-              <w:t>Gsa1</w:t>
-            </w:r>
-          </w:p>
-        </w:tc>
-        <w:tc>
-          <w:tcPr>
-            <w:tcW w:w="537" w:type="dxa"/>
-          </w:tcPr>
-          <w:p>
-            <w:pPr>
-              <w:pStyle w:val="ListParagraph"/>
-              <w:ind w:left="0"/>
-              <w:rPr>
-                <w:sz w:val="21"/>
-                <w:szCs w:val="21"/>
-              </w:rPr>
-            </w:pPr>
-            <w:r>
-              <w:rPr>
-                <w:sz w:val="21"/>
-                <w:szCs w:val="21"/>
-              </w:rPr>
-              <w:t>Ma1</w:t>
-            </w:r>
-          </w:p>
-        </w:tc>
-      </w:tr>
-      <w:tr>
-        <w:tc>
-          <w:tcPr>
-            <w:tcW w:w="575" w:type="dxa"/>
-          </w:tcPr>
-          <w:p>
-            <w:pPr>
-              <w:pStyle w:val="ListParagraph"/>
-              <w:ind w:left="0"/>
-              <w:rPr>
-                <w:sz w:val="21"/>
-                <w:szCs w:val="21"/>
-              </w:rPr>
-            </w:pPr>
-            <w:r>
-              <w:rPr>
-                <w:sz w:val="21"/>
-                <w:szCs w:val="21"/>
-              </w:rPr>
-              <w:t>Sp2</w:t>
-            </w:r>
-          </w:p>
-        </w:tc>
-        <w:tc>
-          <w:tcPr>
-            <w:tcW w:w="462" w:type="dxa"/>
-          </w:tcPr>
-          <w:p>
-            <w:pPr>
-              <w:pStyle w:val="ListParagraph"/>
-              <w:ind w:left="0"/>
-              <w:rPr>
-                <w:sz w:val="21"/>
-                <w:szCs w:val="21"/>
-              </w:rPr>
-            </w:pPr>
-            <w:r>
-              <w:rPr>
-                <w:sz w:val="21"/>
-                <w:szCs w:val="21"/>
-              </w:rPr>
-              <w:t>..</w:t>
-            </w:r>
-          </w:p>
-        </w:tc>
-        <w:tc>
-          <w:tcPr>
-            <w:tcW w:w="462" w:type="dxa"/>
-          </w:tcPr>
-          <w:p>
-            <w:pPr>
-              <w:pStyle w:val="ListParagraph"/>
-              <w:ind w:left="0"/>
-              <w:rPr>
-                <w:sz w:val="21"/>
-                <w:szCs w:val="21"/>
-              </w:rPr>
-            </w:pPr>
-            <w:r>
-              <w:rPr>
-                <w:sz w:val="21"/>
-                <w:szCs w:val="21"/>
-              </w:rPr>
-              <w:t>..</w:t>
-            </w:r>
-          </w:p>
-        </w:tc>
-        <w:tc>
-          <w:tcPr>
-            <w:tcW w:w="571" w:type="dxa"/>
-          </w:tcPr>
-          <w:p>
-            <w:pPr>
-              <w:pStyle w:val="ListParagraph"/>
-              <w:ind w:left="0"/>
-              <w:rPr>
-                <w:sz w:val="21"/>
-                <w:szCs w:val="21"/>
-              </w:rPr>
-            </w:pPr>
-            <w:r>
-              <w:rPr>
-                <w:sz w:val="21"/>
-                <w:szCs w:val="21"/>
-              </w:rPr>
-              <w:t>..</w:t>
-            </w:r>
-          </w:p>
-        </w:tc>
-        <w:tc>
-          <w:tcPr>
-            <w:tcW w:w="483" w:type="dxa"/>
-          </w:tcPr>
-          <w:p>
-            <w:pPr>
-              <w:pStyle w:val="ListParagraph"/>
-              <w:ind w:left="0"/>
-              <w:rPr>
-                <w:sz w:val="21"/>
-                <w:szCs w:val="21"/>
-              </w:rPr>
-            </w:pPr>
-            <w:r>
-              <w:rPr>
-                <w:sz w:val="21"/>
-                <w:szCs w:val="21"/>
-              </w:rPr>
-              <w:t>..</w:t>
-            </w:r>
-          </w:p>
-        </w:tc>
-        <w:tc>
-          <w:tcPr>
-            <w:tcW w:w="631" w:type="dxa"/>
-          </w:tcPr>
-          <w:p>
-            <w:pPr>
-              <w:pStyle w:val="ListParagraph"/>
-              <w:ind w:left="0"/>
-              <w:rPr>
-                <w:sz w:val="21"/>
-                <w:szCs w:val="21"/>
-              </w:rPr>
-            </w:pPr>
-            <w:r>
-              <w:rPr>
-                <w:sz w:val="21"/>
-                <w:szCs w:val="21"/>
-              </w:rPr>
-              <w:t>..</w:t>
-            </w:r>
-          </w:p>
-        </w:tc>
-        <w:tc>
-          <w:tcPr>
-            <w:tcW w:w="577" w:type="dxa"/>
-          </w:tcPr>
-          <w:p>
-            <w:pPr>
-              <w:pStyle w:val="ListParagraph"/>
-              <w:ind w:left="0"/>
-              <w:rPr>
-                <w:sz w:val="21"/>
-                <w:szCs w:val="21"/>
-              </w:rPr>
-            </w:pPr>
-            <w:r>
-              <w:rPr>
-                <w:sz w:val="21"/>
-                <w:szCs w:val="21"/>
-              </w:rPr>
-              <w:t>..</w:t>
-            </w:r>
-          </w:p>
-        </w:tc>
-        <w:tc>
-          <w:tcPr>
-            <w:tcW w:w="537" w:type="dxa"/>
-          </w:tcPr>
-          <w:p>
-            <w:pPr>
-              <w:pStyle w:val="ListParagraph"/>
-              <w:ind w:left="0"/>
-              <w:rPr>
-                <w:sz w:val="21"/>
-                <w:szCs w:val="21"/>
-              </w:rPr>
-            </w:pPr>
-            <w:r>
-              <w:rPr>
-                <w:sz w:val="21"/>
-                <w:szCs w:val="21"/>
-              </w:rPr>
-              <w:t>..</w:t>
-            </w:r>
-          </w:p>
-        </w:tc>
-      </w:tr>
-      <w:tr>
-        <w:tc>
-          <w:tcPr>
-            <w:tcW w:w="575" w:type="dxa"/>
-          </w:tcPr>
-          <w:p>
-            <w:pPr>
-              <w:pStyle w:val="ListParagraph"/>
-              <w:ind w:left="0"/>
-              <w:rPr>
-                <w:sz w:val="21"/>
-                <w:szCs w:val="21"/>
-              </w:rPr>
-            </w:pPr>
-            <w:r>
-              <w:rPr>
-                <w:sz w:val="21"/>
-                <w:szCs w:val="21"/>
-              </w:rPr>
-              <w:t>spn</w:t>
-            </w:r>
-          </w:p>
-        </w:tc>
-        <w:tc>
-          <w:tcPr>
-            <w:tcW w:w="462" w:type="dxa"/>
-          </w:tcPr>
-          <w:p>
-            <w:pPr>
-              <w:pStyle w:val="ListParagraph"/>
-              <w:ind w:left="0"/>
-              <w:rPr>
-                <w:sz w:val="21"/>
-                <w:szCs w:val="21"/>
-              </w:rPr>
-            </w:pPr>
-            <w:r>
-              <w:rPr>
-                <w:sz w:val="21"/>
-                <w:szCs w:val="21"/>
-              </w:rPr>
-              <w:t>Ran</w:t>
-            </w:r>
-          </w:p>
-        </w:tc>
-        <w:tc>
-          <w:tcPr>
-            <w:tcW w:w="462" w:type="dxa"/>
-          </w:tcPr>
-          <w:p>
-            <w:pPr>
-              <w:pStyle w:val="ListParagraph"/>
-              <w:ind w:left="0"/>
-              <w:rPr>
-                <w:sz w:val="21"/>
-                <w:szCs w:val="21"/>
-              </w:rPr>
-            </w:pPr>
-            <w:r>
-              <w:rPr>
-                <w:sz w:val="21"/>
-                <w:szCs w:val="21"/>
-              </w:rPr>
-              <w:t>Gsn</w:t>
-            </w:r>
-          </w:p>
-        </w:tc>
-        <w:tc>
-          <w:tcPr>
-            <w:tcW w:w="571" w:type="dxa"/>
-          </w:tcPr>
-          <w:p>
-            <w:pPr>
-              <w:pStyle w:val="ListParagraph"/>
-              <w:ind w:left="0"/>
-              <w:rPr>
-                <w:sz w:val="21"/>
-                <w:szCs w:val="21"/>
-              </w:rPr>
-            </w:pPr>
-            <w:r>
-              <w:rPr>
-                <w:sz w:val="21"/>
-                <w:szCs w:val="21"/>
-              </w:rPr>
-              <w:t>Msln</w:t>
-            </w:r>
-          </w:p>
-        </w:tc>
-        <w:tc>
-          <w:tcPr>
-            <w:tcW w:w="483" w:type="dxa"/>
-          </w:tcPr>
-          <w:p>
-            <w:pPr>
-              <w:pStyle w:val="ListParagraph"/>
-              <w:ind w:left="0"/>
-              <w:rPr>
-                <w:sz w:val="21"/>
-                <w:szCs w:val="21"/>
-              </w:rPr>
-            </w:pPr>
-            <w:r>
-              <w:rPr>
-                <w:sz w:val="21"/>
-                <w:szCs w:val="21"/>
-              </w:rPr>
-              <w:t>Gsln</w:t>
-            </w:r>
-          </w:p>
-        </w:tc>
-        <w:tc>
-          <w:tcPr>
-            <w:tcW w:w="631" w:type="dxa"/>
-          </w:tcPr>
-          <w:p>
-            <w:pPr>
-              <w:pStyle w:val="ListParagraph"/>
-              <w:ind w:left="0"/>
-              <w:rPr>
-                <w:sz w:val="21"/>
-                <w:szCs w:val="21"/>
-              </w:rPr>
-            </w:pPr>
-            <w:r>
-              <w:rPr>
-                <w:sz w:val="21"/>
-                <w:szCs w:val="21"/>
-              </w:rPr>
-              <w:t>Msan</w:t>
-            </w:r>
-          </w:p>
-        </w:tc>
-        <w:tc>
-          <w:tcPr>
-            <w:tcW w:w="577" w:type="dxa"/>
-          </w:tcPr>
-          <w:p>
-            <w:pPr>
-              <w:pStyle w:val="ListParagraph"/>
-              <w:ind w:left="0"/>
-              <w:rPr>
-                <w:sz w:val="21"/>
-                <w:szCs w:val="21"/>
-              </w:rPr>
-            </w:pPr>
-            <w:r>
-              <w:rPr>
-                <w:sz w:val="21"/>
-                <w:szCs w:val="21"/>
-              </w:rPr>
-              <w:t>Gsan</w:t>
-            </w:r>
-          </w:p>
-        </w:tc>
-        <w:tc>
-          <w:tcPr>
-            <w:tcW w:w="537" w:type="dxa"/>
-          </w:tcPr>
-          <w:p>
-            <w:pPr>
-              <w:pStyle w:val="ListParagraph"/>
-              <w:ind w:left="0"/>
-              <w:rPr>
-                <w:sz w:val="21"/>
-                <w:szCs w:val="21"/>
-              </w:rPr>
-            </w:pPr>
-            <w:r>
-              <w:rPr>
-                <w:sz w:val="21"/>
-                <w:szCs w:val="21"/>
-              </w:rPr>
-              <w:t>Man</w:t>
-            </w:r>
-          </w:p>
-        </w:tc>
-      </w:tr>
-    </w:tbl>
-    <w:p>
-      <w:pPr>
-        <w:ind w:left="720"/>
-      </w:pPr>
+    <w:p>
+      <w:pPr>
+        <w:ind w:left="1080" w:hanging="360"/>
+      </w:pPr>
+    </w:p>
+    <w:p>
+      <w:pPr>
+        <w:pStyle w:val="ListParagraph"/>
+        <w:numPr>
+          <w:ilvl w:val="0"/>
+          <w:numId w:val="6"/>
+        </w:numPr>
+      </w:pPr>
+      <w:r>
+        <w:t xml:space="preserve">Create the function that </w:t>
+      </w:r>
+      <w:r>
+        <w:t>take</w:t>
+      </w:r>
+      <w:r>
+        <w:t>s</w:t>
+      </w:r>
+      <w:r>
+        <w:t xml:space="preserve"> community matrix, </w:t>
+      </w:r>
+      <w:r>
+        <w:t xml:space="preserve">4x4 matrix of </w:t>
+      </w:r>
+      <w:proofErr w:type="spellStart"/>
+      <w:r>
+        <w:t>mortality&amp;transition</w:t>
+      </w:r>
+      <w:proofErr w:type="spellEnd"/>
+      <w:r>
+        <w:t xml:space="preserve"> rates</w:t>
+      </w:r>
+      <w:r>
+        <w:t xml:space="preserve"> and time (t), then computes community structure of each year and collect them into an array (each member of array is a community structure of each year)</w:t>
+      </w:r>
+    </w:p>
+    <w:p/>
+    <w:p>
+      <w:pPr>
+        <w:pStyle w:val="ListParagraph"/>
+        <w:ind w:left="1080"/>
+      </w:pPr>
+      <w:r>
+        <w:t xml:space="preserve">matrix multiplication = </w:t>
+      </w:r>
+      <w:r>
+        <w:t>%*%</w:t>
+      </w:r>
+      <w:bookmarkStart w:id="0" w:name="_GoBack"/>
+      <w:bookmarkEnd w:id="0"/>
+    </w:p>
+    <w:p/>
+    <w:p>
+      <w:pPr>
+        <w:pStyle w:val="ListParagraph"/>
+        <w:numPr>
+          <w:ilvl w:val="0"/>
+          <w:numId w:val="6"/>
+        </w:numPr>
+      </w:pPr>
+      <w:r>
+        <w:t>Plot graph</w:t>
+      </w:r>
     </w:p>
     <w:sectPr>
       <w:pgSz w:w="12240" w:h="15840"/>
@@ -5868,7 +5826,7 @@
   <w:abstractNum w:abstractNumId="5">
     <w:nsid w:val="7E891995"/>
     <w:multiLevelType w:val="hybridMultilevel"/>
-    <w:tmpl w:val="58D2F448"/>
+    <w:tmpl w:val="47E8DC00"/>
     <w:lvl w:ilvl="0" w:tplc="E76474B8">
       <w:start w:val="1"/>
       <w:numFmt w:val="decimal"/>

</xml_diff>